<commit_message>
Bremse VZW funktioniert relativ gut
</commit_message>
<xml_diff>
--- a/FÜR PRÄS/Stichpunktzettel Kolloquium Lernleistung.docx
+++ b/FÜR PRÄS/Stichpunktzettel Kolloquium Lernleistung.docx
@@ -78,7 +78,43 @@
         <w:rPr>
           <w:sz w:val="24"/>
         </w:rPr>
-        <w:t>Physikalische Grundlagen</w:t>
+        <w:t>Grundlagen</w:t>
+      </w:r>
+    </w:p>
+    <w:p>
+      <w:pPr>
+        <w:pStyle w:val="Listenabsatz"/>
+        <w:numPr>
+          <w:ilvl w:val="1"/>
+          <w:numId w:val="2"/>
+        </w:numPr>
+        <w:rPr>
+          <w:sz w:val="24"/>
+        </w:rPr>
+      </w:pPr>
+      <w:r>
+        <w:rPr>
+          <w:sz w:val="24"/>
+        </w:rPr>
+        <w:t>Physikalische</w:t>
+      </w:r>
+    </w:p>
+    <w:p>
+      <w:pPr>
+        <w:pStyle w:val="Listenabsatz"/>
+        <w:numPr>
+          <w:ilvl w:val="1"/>
+          <w:numId w:val="2"/>
+        </w:numPr>
+        <w:rPr>
+          <w:sz w:val="24"/>
+        </w:rPr>
+      </w:pPr>
+      <w:r>
+        <w:rPr>
+          <w:sz w:val="24"/>
+        </w:rPr>
+        <w:t>Numerische</w:t>
       </w:r>
     </w:p>
     <w:p>
@@ -89,14 +125,37 @@
           <w:numId w:val="2"/>
         </w:numPr>
         <w:rPr>
-          <w:sz w:val="24"/>
-        </w:rPr>
-      </w:pPr>
-      <w:r>
-        <w:rPr>
-          <w:sz w:val="24"/>
-        </w:rPr>
-        <w:t>Variablen, Konstanten und Werte</w:t>
+          <w:b/>
+          <w:sz w:val="24"/>
+        </w:rPr>
+      </w:pPr>
+      <w:r>
+        <w:rPr>
+          <w:b/>
+          <w:sz w:val="24"/>
+        </w:rPr>
+        <w:t>Ergebnisse</w:t>
+      </w:r>
+      <w:r>
+        <w:rPr>
+          <w:b/>
+          <w:sz w:val="24"/>
+        </w:rPr>
+        <w:t xml:space="preserve"> </w:t>
+      </w:r>
+      <w:r>
+        <w:rPr>
+          <w:b/>
+          <w:sz w:val="24"/>
+        </w:rPr>
+        <w:sym w:font="Wingdings" w:char="F0E0"/>
+      </w:r>
+      <w:r>
+        <w:rPr>
+          <w:b/>
+          <w:sz w:val="24"/>
+        </w:rPr>
+        <w:t xml:space="preserve"> Abbremsen</w:t>
       </w:r>
     </w:p>
     <w:p>
@@ -114,114 +173,6 @@
         <w:rPr>
           <w:sz w:val="24"/>
         </w:rPr>
-        <w:t>Ziel</w:t>
-      </w:r>
-    </w:p>
-    <w:p>
-      <w:pPr>
-        <w:pStyle w:val="Listenabsatz"/>
-        <w:numPr>
-          <w:ilvl w:val="0"/>
-          <w:numId w:val="2"/>
-        </w:numPr>
-        <w:rPr>
-          <w:sz w:val="24"/>
-        </w:rPr>
-      </w:pPr>
-      <w:r>
-        <w:rPr>
-          <w:sz w:val="24"/>
-        </w:rPr>
-        <w:t>Methoden</w:t>
-      </w:r>
-    </w:p>
-    <w:p>
-      <w:pPr>
-        <w:pStyle w:val="Listenabsatz"/>
-        <w:numPr>
-          <w:ilvl w:val="1"/>
-          <w:numId w:val="2"/>
-        </w:numPr>
-        <w:rPr>
-          <w:sz w:val="24"/>
-        </w:rPr>
-      </w:pPr>
-      <w:r>
-        <w:rPr>
-          <w:sz w:val="24"/>
-        </w:rPr>
-        <w:t>Numerische Umsetzung</w:t>
-      </w:r>
-    </w:p>
-    <w:p>
-      <w:pPr>
-        <w:pStyle w:val="Listenabsatz"/>
-        <w:numPr>
-          <w:ilvl w:val="1"/>
-          <w:numId w:val="2"/>
-        </w:numPr>
-        <w:rPr>
-          <w:sz w:val="24"/>
-        </w:rPr>
-      </w:pPr>
-      <w:r>
-        <w:rPr>
-          <w:sz w:val="24"/>
-        </w:rPr>
-        <w:t>Implementierung</w:t>
-      </w:r>
-    </w:p>
-    <w:p>
-      <w:pPr>
-        <w:pStyle w:val="Listenabsatz"/>
-        <w:numPr>
-          <w:ilvl w:val="0"/>
-          <w:numId w:val="2"/>
-        </w:numPr>
-        <w:rPr>
-          <w:sz w:val="24"/>
-        </w:rPr>
-      </w:pPr>
-      <w:r>
-        <w:rPr>
-          <w:sz w:val="24"/>
-        </w:rPr>
-        <w:t>Ergebnisse</w:t>
-      </w:r>
-    </w:p>
-    <w:p>
-      <w:pPr>
-        <w:pStyle w:val="Listenabsatz"/>
-        <w:numPr>
-          <w:ilvl w:val="0"/>
-          <w:numId w:val="2"/>
-        </w:numPr>
-        <w:rPr>
-          <w:sz w:val="24"/>
-        </w:rPr>
-      </w:pPr>
-      <w:r>
-        <w:rPr>
-          <w:sz w:val="24"/>
-        </w:rPr>
-        <w:t xml:space="preserve">Abgebremste Landung </w:t>
-      </w:r>
-    </w:p>
-    <w:p>
-      <w:pPr>
-        <w:pStyle w:val="Listenabsatz"/>
-        <w:numPr>
-          <w:ilvl w:val="0"/>
-          <w:numId w:val="2"/>
-        </w:numPr>
-        <w:rPr>
-          <w:sz w:val="24"/>
-        </w:rPr>
-      </w:pPr>
-      <w:r>
-        <w:rPr>
-          <w:sz w:val="24"/>
-        </w:rPr>
         <w:t xml:space="preserve">Quellen </w:t>
       </w:r>
     </w:p>
@@ -237,14 +188,14 @@
       <w:pPr>
         <w:rPr>
           <w:b/>
-          <w:sz w:val="24"/>
-        </w:rPr>
-      </w:pPr>
-      <w:r>
-        <w:rPr>
-          <w:b/>
           <w:sz w:val="28"/>
         </w:rPr>
+      </w:pPr>
+      <w:r>
+        <w:rPr>
+          <w:b/>
+          <w:sz w:val="28"/>
+        </w:rPr>
         <w:t>0</w:t>
       </w:r>
       <w:r>
@@ -265,7 +216,7 @@
         <w:rPr>
           <w:sz w:val="24"/>
         </w:rPr>
-        <w:t xml:space="preserve"> </w:t>
+        <w:t>Als gegen Ende der 1940er Jahre der Kalte Krieg zwischen der Sowjetunion und den Vereinigten Staaten ausbrach bekam das Darstellen der Überlegenheit des eigenen Landes eine immer höhere Priorität. Ein Bereich auf den sich dies auswirkte war die Raumfahrt, genauer gesagt der dadurch hervorgerufene Wettlauf ins All</w:t>
       </w:r>
     </w:p>
     <w:p>
@@ -275,22 +226,45 @@
           <w:ilvl w:val="0"/>
           <w:numId w:val="3"/>
         </w:numPr>
-        <w:ind w:left="426"/>
-        <w:rPr>
-          <w:sz w:val="24"/>
-        </w:rPr>
-      </w:pPr>
-      <w:r>
-        <w:rPr>
-          <w:sz w:val="24"/>
-        </w:rPr>
-        <w:t>Mensche</w:t>
-      </w:r>
-      <w:r>
-        <w:rPr>
-          <w:sz w:val="24"/>
-        </w:rPr>
-        <w:t>n haben schon immer davon geträumt zu fliegen</w:t>
+        <w:rPr>
+          <w:sz w:val="24"/>
+        </w:rPr>
+      </w:pPr>
+      <w:r>
+        <w:rPr>
+          <w:sz w:val="24"/>
+        </w:rPr>
+        <w:t xml:space="preserve">Oktober 1957 </w:t>
+      </w:r>
+      <w:r>
+        <w:rPr>
+          <w:sz w:val="24"/>
+        </w:rPr>
+        <w:t xml:space="preserve">Erster vom </w:t>
+      </w:r>
+      <w:r>
+        <w:rPr>
+          <w:sz w:val="24"/>
+        </w:rPr>
+        <w:t>Menschen</w:t>
+      </w:r>
+      <w:r>
+        <w:rPr>
+          <w:sz w:val="24"/>
+        </w:rPr>
+        <w:t xml:space="preserve"> geschaffener Satellit </w:t>
+      </w:r>
+      <w:r>
+        <w:rPr>
+          <w:sz w:val="24"/>
+        </w:rPr>
+        <w:sym w:font="Wingdings" w:char="F0E0"/>
+      </w:r>
+      <w:r>
+        <w:rPr>
+          <w:sz w:val="24"/>
+        </w:rPr>
+        <w:t xml:space="preserve"> Sputnik 1</w:t>
       </w:r>
     </w:p>
     <w:p>
@@ -300,34 +274,15 @@
           <w:ilvl w:val="0"/>
           <w:numId w:val="3"/>
         </w:numPr>
-        <w:ind w:left="426"/>
-        <w:rPr>
-          <w:sz w:val="24"/>
-        </w:rPr>
-      </w:pPr>
-      <w:r>
-        <w:rPr>
-          <w:sz w:val="24"/>
-        </w:rPr>
-        <w:t xml:space="preserve">Anfang des 20. Jahrhunderts </w:t>
-      </w:r>
-      <w:r>
-        <w:rPr>
-          <w:sz w:val="24"/>
-        </w:rPr>
-        <w:t xml:space="preserve">gelang Gebrüdern Wright der </w:t>
-      </w:r>
-      <w:r>
-        <w:rPr>
-          <w:sz w:val="24"/>
-        </w:rPr>
-        <w:t xml:space="preserve">erste </w:t>
-      </w:r>
-      <w:r>
-        <w:rPr>
-          <w:sz w:val="24"/>
-        </w:rPr>
-        <w:t xml:space="preserve">andauernde und steuerbare Motorflug </w:t>
+        <w:rPr>
+          <w:sz w:val="24"/>
+        </w:rPr>
+      </w:pPr>
+      <w:r>
+        <w:rPr>
+          <w:sz w:val="24"/>
+        </w:rPr>
+        <w:t xml:space="preserve">November 1957 Erstes Lebewesen im All </w:t>
       </w:r>
       <w:r>
         <w:rPr>
@@ -339,19 +294,7 @@
         <w:rPr>
           <w:sz w:val="24"/>
         </w:rPr>
-        <w:t xml:space="preserve"> Bild Telegramm </w:t>
-      </w:r>
-      <w:r>
-        <w:rPr>
-          <w:sz w:val="24"/>
-        </w:rPr>
-        <w:sym w:font="Wingdings" w:char="F0E0"/>
-      </w:r>
-      <w:r>
-        <w:rPr>
-          <w:sz w:val="24"/>
-        </w:rPr>
-        <w:t xml:space="preserve"> rund 1 Minute am Stück geflogen</w:t>
+        <w:t xml:space="preserve"> Hündin Laika</w:t>
       </w:r>
     </w:p>
     <w:p>
@@ -361,16 +304,15 @@
           <w:ilvl w:val="0"/>
           <w:numId w:val="3"/>
         </w:numPr>
-        <w:ind w:left="426"/>
-        <w:rPr>
-          <w:sz w:val="24"/>
-        </w:rPr>
-      </w:pPr>
-      <w:r>
-        <w:rPr>
-          <w:sz w:val="24"/>
-        </w:rPr>
-        <w:t xml:space="preserve">Flugzeuge entwickelten sich immer weiter </w:t>
+        <w:rPr>
+          <w:sz w:val="24"/>
+        </w:rPr>
+      </w:pPr>
+      <w:r>
+        <w:rPr>
+          <w:sz w:val="24"/>
+        </w:rPr>
+        <w:t xml:space="preserve">April 1961 Erster Mensch im All </w:t>
       </w:r>
       <w:r>
         <w:rPr>
@@ -382,21 +324,49 @@
         <w:rPr>
           <w:sz w:val="24"/>
         </w:rPr>
-        <w:t xml:space="preserve"> heute </w:t>
-      </w:r>
-      <w:proofErr w:type="spellStart"/>
-      <w:r>
-        <w:rPr>
-          <w:sz w:val="24"/>
-        </w:rPr>
-        <w:t>volkommen</w:t>
-      </w:r>
-      <w:proofErr w:type="spellEnd"/>
-      <w:r>
-        <w:rPr>
-          <w:sz w:val="24"/>
-        </w:rPr>
-        <w:t xml:space="preserve"> normal </w:t>
+        <w:t xml:space="preserve"> Juri Alexejewitsch Gagarin</w:t>
+      </w:r>
+    </w:p>
+    <w:p>
+      <w:pPr>
+        <w:pStyle w:val="Listenabsatz"/>
+        <w:numPr>
+          <w:ilvl w:val="0"/>
+          <w:numId w:val="6"/>
+        </w:numPr>
+        <w:rPr>
+          <w:sz w:val="24"/>
+        </w:rPr>
+      </w:pPr>
+      <w:r>
+        <w:rPr>
+          <w:sz w:val="24"/>
+        </w:rPr>
+        <w:t xml:space="preserve">Alles Erfolge der UdSSR </w:t>
+      </w:r>
+      <w:r>
+        <w:rPr>
+          <w:sz w:val="24"/>
+        </w:rPr>
+        <w:sym w:font="Wingdings" w:char="F0E0"/>
+      </w:r>
+      <w:r>
+        <w:rPr>
+          <w:sz w:val="24"/>
+        </w:rPr>
+        <w:t xml:space="preserve"> hoher Druck auf NASA nächste „Disziplin“ des „Wettkampfes“ zu gewinnen </w:t>
+      </w:r>
+      <w:r>
+        <w:rPr>
+          <w:sz w:val="24"/>
+        </w:rPr>
+        <w:sym w:font="Wingdings" w:char="F0E0"/>
+      </w:r>
+      <w:r>
+        <w:rPr>
+          <w:sz w:val="24"/>
+        </w:rPr>
+        <w:t xml:space="preserve"> Als erstes einen Menschen auf den Mond zu bringen </w:t>
       </w:r>
     </w:p>
     <w:p>
@@ -406,16 +376,27 @@
           <w:ilvl w:val="0"/>
           <w:numId w:val="3"/>
         </w:numPr>
-        <w:ind w:left="426"/>
-        <w:rPr>
-          <w:sz w:val="24"/>
-        </w:rPr>
-      </w:pPr>
-      <w:r>
-        <w:rPr>
-          <w:sz w:val="24"/>
-        </w:rPr>
-        <w:t>Kann innerhalb von einer Stunde einen Flug buchen der mich für teilweise unter 350€ auf die andere Seite der Erde nach San Francisco bringt</w:t>
+        <w:rPr>
+          <w:sz w:val="24"/>
+        </w:rPr>
+      </w:pPr>
+      <w:r>
+        <w:rPr>
+          <w:sz w:val="24"/>
+        </w:rPr>
+        <w:t>21. Juli 19</w:t>
+      </w:r>
+      <w:r>
+        <w:rPr>
+          <w:sz w:val="24"/>
+        </w:rPr>
+        <w:t>6</w:t>
+      </w:r>
+      <w:r>
+        <w:rPr>
+          <w:sz w:val="24"/>
+        </w:rPr>
+        <w:t>9 3:56 Uhr mitteleuropäischer Zeit war es soweit</w:t>
       </w:r>
     </w:p>
     <w:p>
@@ -425,17 +406,48 @@
           <w:ilvl w:val="0"/>
           <w:numId w:val="3"/>
         </w:numPr>
-        <w:ind w:left="426"/>
-        <w:rPr>
-          <w:sz w:val="24"/>
-        </w:rPr>
-      </w:pPr>
-      <w:r>
-        <w:rPr>
-          <w:sz w:val="24"/>
-        </w:rPr>
-        <w:t>1940er Jahre brach kalter Krieg aus</w:t>
-      </w:r>
+        <w:rPr>
+          <w:sz w:val="24"/>
+        </w:rPr>
+      </w:pPr>
+      <w:r>
+        <w:rPr>
+          <w:sz w:val="24"/>
+        </w:rPr>
+        <w:t>Neil</w:t>
+      </w:r>
+      <w:r>
+        <w:rPr>
+          <w:sz w:val="24"/>
+        </w:rPr>
+        <w:t xml:space="preserve"> Alden</w:t>
+      </w:r>
+      <w:r>
+        <w:rPr>
+          <w:sz w:val="24"/>
+        </w:rPr>
+        <w:t xml:space="preserve"> Armstrong + Buzz Aldrin (geb. Edwin Eugene Aldrin Jr.) setzten Fuß auf Mond </w:t>
+      </w:r>
+      <w:r>
+        <w:rPr>
+          <w:sz w:val="24"/>
+        </w:rPr>
+        <w:sym w:font="Wingdings" w:char="F0E0"/>
+      </w:r>
+      <w:r>
+        <w:rPr>
+          <w:sz w:val="24"/>
+        </w:rPr>
+        <w:t xml:space="preserve"> gewannen Wettlauf zum Mond für Vereinigten Staaten </w:t>
+      </w:r>
+    </w:p>
+    <w:p>
+      <w:pPr>
+        <w:pStyle w:val="Listenabsatz"/>
+        <w:rPr>
+          <w:sz w:val="24"/>
+        </w:rPr>
+      </w:pPr>
     </w:p>
     <w:p>
       <w:pPr>
@@ -444,43 +456,57 @@
           <w:ilvl w:val="0"/>
           <w:numId w:val="3"/>
         </w:numPr>
-        <w:ind w:left="426"/>
-        <w:rPr>
-          <w:sz w:val="24"/>
-        </w:rPr>
-      </w:pPr>
-      <w:r>
-        <w:rPr>
-          <w:sz w:val="24"/>
-        </w:rPr>
-        <w:t xml:space="preserve">Wettlauf ins All zwischen </w:t>
-      </w:r>
-      <w:proofErr w:type="spellStart"/>
-      <w:r>
-        <w:rPr>
-          <w:sz w:val="24"/>
-        </w:rPr>
-        <w:t>Soviet</w:t>
-      </w:r>
-      <w:proofErr w:type="spellEnd"/>
-      <w:r>
-        <w:rPr>
-          <w:sz w:val="24"/>
-        </w:rPr>
-        <w:t xml:space="preserve"> Union und USA</w:t>
-      </w:r>
-    </w:p>
-    <w:p>
-      <w:pPr>
-        <w:rPr>
-          <w:sz w:val="24"/>
-        </w:rPr>
-      </w:pPr>
-      <w:r>
-        <w:rPr>
-          <w:sz w:val="24"/>
-        </w:rPr>
-        <w:t>ODER</w:t>
+        <w:rPr>
+          <w:sz w:val="24"/>
+          <w:lang w:val="en-GB"/>
+        </w:rPr>
+      </w:pPr>
+      <w:r>
+        <w:rPr>
+          <w:sz w:val="24"/>
+        </w:rPr>
+        <w:t>Berühmtes Zitat von Neil Armstrong entstand</w:t>
+      </w:r>
+      <w:r>
+        <w:rPr>
+          <w:sz w:val="24"/>
+          <w:lang w:val="en-GB"/>
+        </w:rPr>
+        <w:t xml:space="preserve"> </w:t>
+      </w:r>
+      <w:r>
+        <w:rPr>
+          <w:sz w:val="24"/>
+        </w:rPr>
+        <w:sym w:font="Wingdings" w:char="F0E0"/>
+      </w:r>
+      <w:r>
+        <w:rPr>
+          <w:sz w:val="24"/>
+          <w:lang w:val="en-GB"/>
+        </w:rPr>
+        <w:t xml:space="preserve"> </w:t>
+      </w:r>
+      <w:r>
+        <w:rPr>
+          <w:sz w:val="24"/>
+          <w:lang w:val="en-GB"/>
+        </w:rPr>
+        <w:t>“</w:t>
+      </w:r>
+      <w:r>
+        <w:rPr>
+          <w:sz w:val="24"/>
+          <w:lang w:val="en-GB"/>
+        </w:rPr>
+        <w:t>a small step for a man but a giant leap for mankind</w:t>
+      </w:r>
+      <w:r>
+        <w:rPr>
+          <w:sz w:val="24"/>
+          <w:lang w:val="en-GB"/>
+        </w:rPr>
+        <w:t>”</w:t>
       </w:r>
     </w:p>
     <w:p>
@@ -494,12 +520,34 @@
           <w:sz w:val="24"/>
         </w:rPr>
       </w:pPr>
-      <w:r>
-        <w:rPr>
-          <w:sz w:val="24"/>
-        </w:rPr>
-        <w:t>Mond zieht seit Beginn Menschheit Aufmerksamkeit auf sich</w:t>
-      </w:r>
+      <w:commentRangeStart w:id="1"/>
+      <w:r>
+        <w:rPr>
+          <w:sz w:val="24"/>
+        </w:rPr>
+        <w:t>Warum so ein großer Schritt für die Menschheit?</w:t>
+      </w:r>
+      <w:commentRangeEnd w:id="1"/>
+      <w:r>
+        <w:rPr>
+          <w:rStyle w:val="Kommentarzeichen"/>
+        </w:rPr>
+        <w:commentReference w:id="1"/>
+      </w:r>
+      <w:r>
+        <w:rPr>
+          <w:sz w:val="24"/>
+        </w:rPr>
+        <w:t xml:space="preserve"> Und wie war dieser Flug möglich?</w:t>
+      </w:r>
+    </w:p>
+    <w:p>
+      <w:pPr>
+        <w:pStyle w:val="Listenabsatz"/>
+        <w:rPr>
+          <w:sz w:val="24"/>
+        </w:rPr>
+      </w:pPr>
     </w:p>
     <w:p>
       <w:pPr>
@@ -516,269 +564,13 @@
         <w:rPr>
           <w:sz w:val="24"/>
         </w:rPr>
-        <w:t>Sehr bald Wunsch zu betreten</w:t>
-      </w:r>
-    </w:p>
-    <w:p>
-      <w:pPr>
-        <w:pStyle w:val="Listenabsatz"/>
-        <w:rPr>
-          <w:sz w:val="24"/>
-        </w:rPr>
-      </w:pPr>
-    </w:p>
-    <w:p>
-      <w:pPr>
-        <w:pStyle w:val="Listenabsatz"/>
-        <w:numPr>
-          <w:ilvl w:val="0"/>
-          <w:numId w:val="3"/>
-        </w:numPr>
-        <w:rPr>
-          <w:sz w:val="24"/>
-        </w:rPr>
-      </w:pPr>
-      <w:r>
-        <w:rPr>
-          <w:sz w:val="24"/>
-        </w:rPr>
-        <w:t>Ende 1940er brach Kalter Krieg aus</w:t>
-      </w:r>
-    </w:p>
-    <w:p>
-      <w:pPr>
-        <w:pStyle w:val="Listenabsatz"/>
-        <w:rPr>
-          <w:sz w:val="24"/>
-        </w:rPr>
-      </w:pPr>
-      <w:r>
-        <w:rPr>
-          <w:sz w:val="24"/>
-        </w:rPr>
-        <w:sym w:font="Wingdings" w:char="F0E0"/>
-      </w:r>
-      <w:r>
-        <w:rPr>
-          <w:sz w:val="24"/>
-        </w:rPr>
-        <w:t xml:space="preserve"> Eigenes Land als überlegenes darzustellen hohe Priorität</w:t>
-      </w:r>
-    </w:p>
-    <w:p>
-      <w:pPr>
-        <w:pStyle w:val="Listenabsatz"/>
-        <w:rPr>
-          <w:sz w:val="24"/>
-        </w:rPr>
-      </w:pPr>
-      <w:r>
-        <w:rPr>
-          <w:sz w:val="24"/>
-        </w:rPr>
-        <w:sym w:font="Wingdings" w:char="F0E0"/>
-      </w:r>
-      <w:r>
-        <w:rPr>
-          <w:sz w:val="24"/>
-        </w:rPr>
-        <w:t xml:space="preserve"> Wettlauf ins All</w:t>
-      </w:r>
-    </w:p>
-    <w:p>
-      <w:pPr>
-        <w:pStyle w:val="Listenabsatz"/>
-        <w:numPr>
-          <w:ilvl w:val="0"/>
-          <w:numId w:val="3"/>
-        </w:numPr>
-        <w:rPr>
-          <w:sz w:val="24"/>
-        </w:rPr>
-      </w:pPr>
-      <w:commentRangeStart w:id="1"/>
-      <w:r>
-        <w:rPr>
-          <w:sz w:val="24"/>
-        </w:rPr>
-        <w:t>Oktober 1957 Sowjetunion erster von Menschen geschaffener Satellit „Sputnik 1“</w:t>
-      </w:r>
-    </w:p>
-    <w:commentRangeEnd w:id="1"/>
-    <w:p>
-      <w:pPr>
-        <w:pStyle w:val="Listenabsatz"/>
-        <w:numPr>
-          <w:ilvl w:val="0"/>
-          <w:numId w:val="3"/>
-        </w:numPr>
-        <w:rPr>
-          <w:sz w:val="24"/>
-        </w:rPr>
-      </w:pPr>
-      <w:r>
-        <w:rPr>
-          <w:rStyle w:val="Kommentarzeichen"/>
-        </w:rPr>
-        <w:commentReference w:id="1"/>
-      </w:r>
-      <w:r>
-        <w:rPr>
-          <w:sz w:val="24"/>
-        </w:rPr>
-        <w:t>Außerdem:</w:t>
-      </w:r>
-    </w:p>
-    <w:p>
-      <w:pPr>
-        <w:pStyle w:val="Listenabsatz"/>
-        <w:numPr>
-          <w:ilvl w:val="1"/>
-          <w:numId w:val="3"/>
-        </w:numPr>
-        <w:rPr>
-          <w:sz w:val="24"/>
-        </w:rPr>
-      </w:pPr>
-      <w:r>
-        <w:rPr>
-          <w:sz w:val="24"/>
-        </w:rPr>
-        <w:t>Erstes Lebewesen im All (Hündin Laika)</w:t>
-      </w:r>
-    </w:p>
-    <w:p>
-      <w:pPr>
-        <w:pStyle w:val="Listenabsatz"/>
-        <w:numPr>
-          <w:ilvl w:val="1"/>
-          <w:numId w:val="3"/>
-        </w:numPr>
-        <w:rPr>
-          <w:sz w:val="24"/>
-        </w:rPr>
-      </w:pPr>
-      <w:r>
-        <w:rPr>
-          <w:sz w:val="24"/>
-        </w:rPr>
-        <w:t>Erster Mensch im All (Juri Alexejewitsch Gagarin)</w:t>
-      </w:r>
-    </w:p>
-    <w:p>
-      <w:pPr>
-        <w:pStyle w:val="Listenabsatz"/>
-        <w:numPr>
-          <w:ilvl w:val="0"/>
-          <w:numId w:val="3"/>
-        </w:numPr>
-        <w:rPr>
-          <w:sz w:val="24"/>
-        </w:rPr>
-      </w:pPr>
-      <w:r>
-        <w:rPr>
-          <w:sz w:val="24"/>
-        </w:rPr>
-        <w:t xml:space="preserve">Wettlauf ins All </w:t>
-      </w:r>
-      <w:r>
-        <w:rPr>
-          <w:sz w:val="24"/>
-        </w:rPr>
-        <w:sym w:font="Wingdings" w:char="F0E0"/>
-      </w:r>
-      <w:r>
-        <w:rPr>
-          <w:sz w:val="24"/>
-        </w:rPr>
-        <w:t xml:space="preserve"> Wettlauf zum Mond</w:t>
-      </w:r>
-    </w:p>
-    <w:p>
-      <w:pPr>
-        <w:pStyle w:val="Listenabsatz"/>
-        <w:numPr>
-          <w:ilvl w:val="0"/>
-          <w:numId w:val="3"/>
-        </w:numPr>
-        <w:rPr>
-          <w:sz w:val="24"/>
-        </w:rPr>
-      </w:pPr>
-      <w:r>
-        <w:rPr>
-          <w:sz w:val="24"/>
-        </w:rPr>
-        <w:t xml:space="preserve">Niederlagen der USA </w:t>
-      </w:r>
-      <w:r>
-        <w:rPr>
-          <w:sz w:val="24"/>
-        </w:rPr>
-        <w:sym w:font="Wingdings" w:char="F0E0"/>
-      </w:r>
-      <w:r>
-        <w:rPr>
-          <w:sz w:val="24"/>
-        </w:rPr>
-        <w:t xml:space="preserve"> Druck auf NASA immer größer</w:t>
-      </w:r>
-    </w:p>
-    <w:p>
-      <w:pPr>
-        <w:pStyle w:val="Listenabsatz"/>
-        <w:numPr>
-          <w:ilvl w:val="0"/>
-          <w:numId w:val="3"/>
-        </w:numPr>
-        <w:rPr>
-          <w:sz w:val="24"/>
-        </w:rPr>
-      </w:pPr>
-      <w:commentRangeStart w:id="2"/>
-      <w:r>
-        <w:rPr>
-          <w:sz w:val="24"/>
-        </w:rPr>
-        <w:t>21. Juli 1959 3:56 Uhr mitteleuropäischer Zeit war es soweit</w:t>
-      </w:r>
-    </w:p>
-    <w:p>
-      <w:pPr>
-        <w:pStyle w:val="Listenabsatz"/>
-        <w:numPr>
-          <w:ilvl w:val="0"/>
-          <w:numId w:val="3"/>
-        </w:numPr>
-        <w:rPr>
-          <w:sz w:val="24"/>
-        </w:rPr>
-      </w:pPr>
-      <w:r>
-        <w:rPr>
-          <w:sz w:val="24"/>
-        </w:rPr>
-        <w:t xml:space="preserve">Neil Armstrong + Buzz Aldrin (geb. Edwin Eugene Aldrin Jr.) setzten Fuß auf Mond </w:t>
-      </w:r>
-      <w:r>
-        <w:rPr>
-          <w:sz w:val="24"/>
-        </w:rPr>
-        <w:sym w:font="Wingdings" w:char="F0E0"/>
-      </w:r>
-      <w:r>
-        <w:rPr>
-          <w:sz w:val="24"/>
-        </w:rPr>
-        <w:t xml:space="preserve"> gewannen Wettlauf zum Mond für Vereinigten Staaten</w:t>
-      </w:r>
-      <w:commentRangeEnd w:id="2"/>
-      <w:r>
-        <w:rPr>
-          <w:rStyle w:val="Kommentarzeichen"/>
-        </w:rPr>
-        <w:commentReference w:id="2"/>
+        <w:t xml:space="preserve">Mit diesen Fragen in meiner Arbeit </w:t>
+      </w:r>
+      <w:r>
+        <w:rPr>
+          <w:sz w:val="24"/>
+        </w:rPr>
+        <w:t>in Form eines eindimensionalen Flugs</w:t>
       </w:r>
       <w:r>
         <w:rPr>
@@ -786,108 +578,24 @@
         </w:rPr>
         <w:t xml:space="preserve"> </w:t>
       </w:r>
-    </w:p>
-    <w:p>
-      <w:pPr>
-        <w:pStyle w:val="Listenabsatz"/>
-        <w:numPr>
-          <w:ilvl w:val="0"/>
-          <w:numId w:val="3"/>
-        </w:numPr>
-        <w:rPr>
-          <w:sz w:val="24"/>
-          <w:lang w:val="en-GB"/>
-        </w:rPr>
-      </w:pPr>
-      <w:r>
-        <w:rPr>
-          <w:sz w:val="24"/>
-        </w:rPr>
-        <w:lastRenderedPageBreak/>
-        <w:t xml:space="preserve">Berühmtes Zitat von Neil Armstrong entstand </w:t>
-      </w:r>
-      <w:r>
-        <w:rPr>
-          <w:sz w:val="24"/>
-        </w:rPr>
-        <w:sym w:font="Wingdings" w:char="F0E0"/>
-      </w:r>
-      <w:r>
-        <w:rPr>
-          <w:sz w:val="24"/>
-          <w:lang w:val="en-GB"/>
-        </w:rPr>
-        <w:t xml:space="preserve"> </w:t>
-      </w:r>
-      <w:r>
-        <w:rPr>
-          <w:sz w:val="24"/>
-          <w:lang w:val="en-GB"/>
-        </w:rPr>
-        <w:t>“</w:t>
-      </w:r>
-      <w:r>
-        <w:rPr>
-          <w:sz w:val="24"/>
-          <w:lang w:val="en-GB"/>
-        </w:rPr>
-        <w:t>a small step for a man but a giant leap for mankind</w:t>
-      </w:r>
-      <w:r>
-        <w:rPr>
-          <w:sz w:val="24"/>
-          <w:lang w:val="en-GB"/>
-        </w:rPr>
-        <w:t>”</w:t>
-      </w:r>
-      <w:r>
-        <w:rPr>
-          <w:sz w:val="24"/>
-          <w:lang w:val="en-GB"/>
-        </w:rPr>
-        <w:br/>
-      </w:r>
-    </w:p>
-    <w:p>
-      <w:pPr>
-        <w:pStyle w:val="Listenabsatz"/>
-        <w:numPr>
-          <w:ilvl w:val="0"/>
-          <w:numId w:val="3"/>
-        </w:numPr>
-        <w:rPr>
-          <w:sz w:val="24"/>
-        </w:rPr>
-      </w:pPr>
-      <w:r>
-        <w:rPr>
-          <w:sz w:val="24"/>
-        </w:rPr>
-        <w:t>Frage mich: wie war d</w:t>
-      </w:r>
-      <w:r>
-        <w:rPr>
-          <w:sz w:val="24"/>
-        </w:rPr>
-        <w:t>ieser Flug möglich? Was musste berechnet werden?</w:t>
-      </w:r>
-    </w:p>
-    <w:p>
-      <w:pPr>
-        <w:pStyle w:val="Listenabsatz"/>
-        <w:numPr>
-          <w:ilvl w:val="0"/>
-          <w:numId w:val="5"/>
-        </w:numPr>
-        <w:rPr>
-          <w:sz w:val="24"/>
-        </w:rPr>
-      </w:pPr>
-      <w:r>
-        <w:rPr>
-          <w:sz w:val="24"/>
-        </w:rPr>
-        <w:t>Mit diesen Fragen in meiner Arbeit auseinandergesetzt in Form eines eindimensionalen Flugs</w:t>
+      <w:r>
+        <w:rPr>
+          <w:sz w:val="24"/>
+        </w:rPr>
+        <w:t xml:space="preserve">auseinandergesetzt </w:t>
+      </w:r>
+    </w:p>
+    <w:p>
+      <w:pPr>
+        <w:rPr>
+          <w:sz w:val="24"/>
+        </w:rPr>
+      </w:pPr>
+      <w:r>
+        <w:rPr>
+          <w:sz w:val="24"/>
+        </w:rPr>
+        <w:br w:type="page"/>
       </w:r>
     </w:p>
     <w:p>
@@ -916,7 +624,21 @@
           <w:b/>
           <w:sz w:val="28"/>
         </w:rPr>
-        <w:t>. Physikalische Grundlagen</w:t>
+        <w:t>.</w:t>
+      </w:r>
+      <w:r>
+        <w:rPr>
+          <w:b/>
+          <w:sz w:val="28"/>
+        </w:rPr>
+        <w:t>1.</w:t>
+      </w:r>
+      <w:r>
+        <w:rPr>
+          <w:b/>
+          <w:sz w:val="28"/>
+        </w:rPr>
+        <w:t xml:space="preserve"> Physikalische Grundlagen</w:t>
       </w:r>
       <w:r>
         <w:rPr>
@@ -948,14 +670,10 @@
     <w:p>
       <w:pPr>
         <w:pStyle w:val="Listenabsatz"/>
-        <w:numPr>
-          <w:ilvl w:val="0"/>
-          <w:numId w:val="3"/>
-        </w:numPr>
         <w:ind w:left="284"/>
         <w:rPr>
-          <w:b/>
-          <w:sz w:val="28"/>
+          <w:rFonts w:eastAsiaTheme="minorEastAsia"/>
+          <w:sz w:val="24"/>
         </w:rPr>
       </w:pPr>
       <m:oMath>
@@ -1080,7 +798,7 @@
         <w:rPr>
           <w:sz w:val="24"/>
         </w:rPr>
-        <w:t>beide lassen sich durch Formel für Gravitationskraft beschreiben:</w:t>
+        <w:t>beide lassen sich durch Formel für Newtonsches Gravitationsgesetz beschreiben:</w:t>
       </w:r>
     </w:p>
     <w:p>
@@ -1299,64 +1017,7 @@
           <w:rFonts w:eastAsiaTheme="minorEastAsia"/>
           <w:sz w:val="24"/>
         </w:rPr>
-        <w:t xml:space="preserve">betrachtet man wovon F abhängig ist fällt auf, dass umso größer m*M umso </w:t>
-      </w:r>
-      <w:r>
-        <w:rPr>
-          <w:rFonts w:eastAsiaTheme="minorEastAsia"/>
-          <w:sz w:val="24"/>
-        </w:rPr>
-        <w:br/>
-        <w:t>größer wird F</w:t>
-      </w:r>
-    </w:p>
-    <w:p>
-      <w:pPr>
-        <w:pStyle w:val="Listenabsatz"/>
-        <w:numPr>
-          <w:ilvl w:val="0"/>
-          <w:numId w:val="3"/>
-        </w:numPr>
-        <w:ind w:left="284"/>
-        <w:rPr>
-          <w:b/>
-          <w:sz w:val="28"/>
-        </w:rPr>
-      </w:pPr>
-      <w:r>
-        <w:rPr>
-          <w:rFonts w:eastAsiaTheme="minorEastAsia"/>
-          <w:sz w:val="24"/>
-        </w:rPr>
-        <w:t>umso größer Entfernung umso kleiner F</w:t>
-      </w:r>
-    </w:p>
-    <w:p>
-      <w:pPr>
-        <w:pStyle w:val="Listenabsatz"/>
-        <w:numPr>
-          <w:ilvl w:val="0"/>
-          <w:numId w:val="3"/>
-        </w:numPr>
-        <w:ind w:left="284"/>
-        <w:rPr>
-          <w:b/>
-          <w:sz w:val="28"/>
-        </w:rPr>
-      </w:pPr>
-      <w:r>
-        <w:rPr>
-          <w:rFonts w:eastAsiaTheme="minorEastAsia"/>
-          <w:sz w:val="24"/>
-        </w:rPr>
-        <w:t>Anwendung auf Mondflug</w:t>
-      </w:r>
-      <w:r>
-        <w:rPr>
-          <w:rFonts w:eastAsiaTheme="minorEastAsia"/>
-          <w:sz w:val="24"/>
-        </w:rPr>
-        <w:t>: …</w:t>
+        <w:t xml:space="preserve">Anwendung auf Mondflug: </w:t>
       </w:r>
     </w:p>
     <w:p>
@@ -1487,7 +1148,7 @@
                   <w:rFonts w:ascii="Cambria Math" w:hAnsi="Cambria Math"/>
                   <w:sz w:val="24"/>
                 </w:rPr>
-                <m:t>*</m:t>
+                <m:t>⋅</m:t>
               </m:r>
               <m:sSub>
                 <m:sSubPr>
@@ -1562,6 +1223,55 @@
           </m:f>
         </m:oMath>
       </m:oMathPara>
+    </w:p>
+    <w:p>
+      <w:pPr>
+        <w:pStyle w:val="Listenabsatz"/>
+        <w:ind w:left="284"/>
+        <w:rPr>
+          <w:rFonts w:eastAsiaTheme="minorEastAsia"/>
+          <w:sz w:val="24"/>
+        </w:rPr>
+      </w:pPr>
+      <w:r>
+        <w:rPr>
+          <w:rFonts w:eastAsiaTheme="minorEastAsia"/>
+          <w:sz w:val="24"/>
+        </w:rPr>
+        <w:sym w:font="Wingdings" w:char="F0E0"/>
+      </w:r>
+      <w:r>
+        <w:rPr>
+          <w:rFonts w:eastAsiaTheme="minorEastAsia"/>
+          <w:sz w:val="24"/>
+        </w:rPr>
+        <w:t xml:space="preserve"> da eindimensional muss Vektorpfeil </w:t>
+      </w:r>
+      <w:proofErr w:type="spellStart"/>
+      <w:r>
+        <w:rPr>
+          <w:rFonts w:eastAsiaTheme="minorEastAsia"/>
+          <w:sz w:val="24"/>
+        </w:rPr>
+        <w:t>eig</w:t>
+      </w:r>
+      <w:proofErr w:type="spellEnd"/>
+      <w:r>
+        <w:rPr>
+          <w:rFonts w:eastAsiaTheme="minorEastAsia"/>
+          <w:sz w:val="24"/>
+        </w:rPr>
+        <w:t xml:space="preserve"> nicht sein aber ob Pos oder </w:t>
+      </w:r>
+      <w:proofErr w:type="spellStart"/>
+      <w:r>
+        <w:rPr>
+          <w:rFonts w:eastAsiaTheme="minorEastAsia"/>
+          <w:sz w:val="24"/>
+        </w:rPr>
+        <w:t>Neg</w:t>
+      </w:r>
+      <w:proofErr w:type="spellEnd"/>
     </w:p>
     <w:p>
       <w:pPr>
@@ -1693,7 +1403,7 @@
                   <w:rFonts w:ascii="Cambria Math" w:hAnsi="Cambria Math"/>
                   <w:sz w:val="24"/>
                 </w:rPr>
-                <m:t>*</m:t>
+                <m:t>⋅</m:t>
               </m:r>
               <m:sSub>
                 <m:sSubPr>
@@ -1774,740 +1484,9 @@
         <w:pStyle w:val="Listenabsatz"/>
         <w:ind w:left="284"/>
         <w:rPr>
-          <w:rFonts w:eastAsiaTheme="minorEastAsia"/>
-          <w:sz w:val="24"/>
-        </w:rPr>
-      </w:pPr>
-    </w:p>
-    <w:p>
-      <w:pPr>
-        <w:rPr>
-          <w:b/>
-          <w:sz w:val="24"/>
-        </w:rPr>
-      </w:pPr>
-      <w:r>
-        <w:rPr>
-          <w:noProof/>
-        </w:rPr>
-        <mc:AlternateContent>
-          <mc:Choice Requires="wpg">
-            <w:drawing>
-              <wp:anchor distT="0" distB="0" distL="114300" distR="114300" simplePos="0" relativeHeight="251659264" behindDoc="0" locked="0" layoutInCell="1" allowOverlap="1" wp14:anchorId="173E77BC" wp14:editId="52842EB4">
-                <wp:simplePos x="0" y="0"/>
-                <wp:positionH relativeFrom="margin">
-                  <wp:align>right</wp:align>
-                </wp:positionH>
-                <wp:positionV relativeFrom="paragraph">
-                  <wp:posOffset>227330</wp:posOffset>
-                </wp:positionV>
-                <wp:extent cx="5384800" cy="1143635"/>
-                <wp:effectExtent l="0" t="0" r="0" b="0"/>
-                <wp:wrapNone/>
-                <wp:docPr id="23" name="Gruppieren 23"/>
-                <wp:cNvGraphicFramePr/>
-                <a:graphic xmlns:a="http://schemas.openxmlformats.org/drawingml/2006/main">
-                  <a:graphicData uri="http://schemas.microsoft.com/office/word/2010/wordprocessingGroup">
-                    <wpg:wgp>
-                      <wpg:cNvGrpSpPr/>
-                      <wpg:grpSpPr>
-                        <a:xfrm>
-                          <a:off x="0" y="0"/>
-                          <a:ext cx="5384800" cy="1143635"/>
-                          <a:chOff x="127094" y="0"/>
-                          <a:chExt cx="5384895" cy="1143770"/>
-                        </a:xfrm>
-                      </wpg:grpSpPr>
-                      <wpg:grpSp>
-                        <wpg:cNvPr id="20" name="Gruppieren 20"/>
-                        <wpg:cNvGrpSpPr/>
-                        <wpg:grpSpPr>
-                          <a:xfrm>
-                            <a:off x="127094" y="0"/>
-                            <a:ext cx="5384895" cy="823131"/>
-                            <a:chOff x="127094" y="0"/>
-                            <a:chExt cx="5384895" cy="823131"/>
-                          </a:xfrm>
-                        </wpg:grpSpPr>
-                        <wps:wsp>
-                          <wps:cNvPr id="11" name="Textfeld 11"/>
-                          <wps:cNvSpPr txBox="1"/>
-                          <wps:spPr>
-                            <a:xfrm>
-                              <a:off x="1624084" y="163774"/>
-                              <a:ext cx="571500" cy="400050"/>
-                            </a:xfrm>
-                            <a:prstGeom prst="rect">
-                              <a:avLst/>
-                            </a:prstGeom>
-                            <a:noFill/>
-                            <a:ln w="6350">
-                              <a:noFill/>
-                            </a:ln>
-                          </wps:spPr>
-                          <wps:txbx>
-                            <w:txbxContent>
-                              <w:p>
-                                <m:oMathPara>
-                                  <m:oMath>
-                                    <m:sSub>
-                                      <m:sSubPr>
-                                        <m:ctrlPr>
-                                          <w:rPr>
-                                            <w:rFonts w:ascii="Cambria Math" w:hAnsi="Cambria Math"/>
-                                            <w:i/>
-                                            <w:sz w:val="24"/>
-                                          </w:rPr>
-                                        </m:ctrlPr>
-                                      </m:sSubPr>
-                                      <m:e>
-                                        <m:acc>
-                                          <m:accPr>
-                                            <m:chr m:val="⃗"/>
-                                            <m:ctrlPr>
-                                              <w:rPr>
-                                                <w:rFonts w:ascii="Cambria Math" w:hAnsi="Cambria Math"/>
-                                                <w:i/>
-                                                <w:sz w:val="24"/>
-                                              </w:rPr>
-                                            </m:ctrlPr>
-                                          </m:accPr>
-                                          <m:e>
-                                            <m:r>
-                                              <w:rPr>
-                                                <w:rFonts w:ascii="Cambria Math" w:hAnsi="Cambria Math"/>
-                                                <w:sz w:val="24"/>
-                                              </w:rPr>
-                                              <m:t>F</m:t>
-                                            </m:r>
-                                          </m:e>
-                                        </m:acc>
-                                      </m:e>
-                                      <m:sub>
-                                        <m:r>
-                                          <w:rPr>
-                                            <w:rFonts w:ascii="Cambria Math" w:hAnsi="Cambria Math"/>
-                                            <w:sz w:val="24"/>
-                                          </w:rPr>
-                                          <m:t>MR</m:t>
-                                        </m:r>
-                                      </m:sub>
-                                    </m:sSub>
-                                  </m:oMath>
-                                </m:oMathPara>
-                              </w:p>
-                            </w:txbxContent>
-                          </wps:txbx>
-                          <wps:bodyPr rot="0" spcFirstLastPara="0" vertOverflow="overflow" horzOverflow="overflow" vert="horz" wrap="square" lIns="91440" tIns="45720" rIns="91440" bIns="45720" numCol="1" spcCol="0" rtlCol="0" fromWordArt="0" anchor="t" anchorCtr="0" forceAA="0" compatLnSpc="1">
-                            <a:prstTxWarp prst="textNoShape">
-                              <a:avLst/>
-                            </a:prstTxWarp>
-                            <a:noAutofit/>
-                          </wps:bodyPr>
-                        </wps:wsp>
-                        <wps:wsp>
-                          <wps:cNvPr id="12" name="Textfeld 12"/>
-                          <wps:cNvSpPr txBox="1"/>
-                          <wps:spPr>
-                            <a:xfrm>
-                              <a:off x="928048" y="156950"/>
-                              <a:ext cx="571500" cy="400050"/>
-                            </a:xfrm>
-                            <a:prstGeom prst="rect">
-                              <a:avLst/>
-                            </a:prstGeom>
-                            <a:noFill/>
-                            <a:ln w="6350">
-                              <a:noFill/>
-                            </a:ln>
-                          </wps:spPr>
-                          <wps:txbx>
-                            <w:txbxContent>
-                              <w:p>
-                                <m:oMathPara>
-                                  <m:oMath>
-                                    <m:sSub>
-                                      <m:sSubPr>
-                                        <m:ctrlPr>
-                                          <w:rPr>
-                                            <w:rFonts w:ascii="Cambria Math" w:hAnsi="Cambria Math"/>
-                                            <w:i/>
-                                            <w:sz w:val="24"/>
-                                          </w:rPr>
-                                        </m:ctrlPr>
-                                      </m:sSubPr>
-                                      <m:e>
-                                        <m:acc>
-                                          <m:accPr>
-                                            <m:chr m:val="⃗"/>
-                                            <m:ctrlPr>
-                                              <w:rPr>
-                                                <w:rFonts w:ascii="Cambria Math" w:hAnsi="Cambria Math"/>
-                                                <w:i/>
-                                                <w:sz w:val="24"/>
-                                              </w:rPr>
-                                            </m:ctrlPr>
-                                          </m:accPr>
-                                          <m:e>
-                                            <m:r>
-                                              <w:rPr>
-                                                <w:rFonts w:ascii="Cambria Math" w:hAnsi="Cambria Math"/>
-                                                <w:sz w:val="24"/>
-                                              </w:rPr>
-                                              <m:t>F</m:t>
-                                            </m:r>
-                                          </m:e>
-                                        </m:acc>
-                                      </m:e>
-                                      <m:sub>
-                                        <m:r>
-                                          <w:rPr>
-                                            <w:rFonts w:ascii="Cambria Math" w:hAnsi="Cambria Math"/>
-                                            <w:sz w:val="24"/>
-                                          </w:rPr>
-                                          <m:t>ER</m:t>
-                                        </m:r>
-                                      </m:sub>
-                                    </m:sSub>
-                                  </m:oMath>
-                                </m:oMathPara>
-                              </w:p>
-                            </w:txbxContent>
-                          </wps:txbx>
-                          <wps:bodyPr rot="0" spcFirstLastPara="0" vertOverflow="overflow" horzOverflow="overflow" vert="horz" wrap="square" lIns="91440" tIns="45720" rIns="91440" bIns="45720" numCol="1" spcCol="0" rtlCol="0" fromWordArt="0" anchor="t" anchorCtr="0" forceAA="0" compatLnSpc="1">
-                            <a:prstTxWarp prst="textNoShape">
-                              <a:avLst/>
-                            </a:prstTxWarp>
-                            <a:noAutofit/>
-                          </wps:bodyPr>
-                        </wps:wsp>
-                        <wps:wsp>
-                          <wps:cNvPr id="13" name="Textfeld 13"/>
-                          <wps:cNvSpPr txBox="1"/>
-                          <wps:spPr>
-                            <a:xfrm>
-                              <a:off x="1262418" y="423081"/>
-                              <a:ext cx="876300" cy="400050"/>
-                            </a:xfrm>
-                            <a:prstGeom prst="rect">
-                              <a:avLst/>
-                            </a:prstGeom>
-                            <a:noFill/>
-                            <a:ln w="6350">
-                              <a:noFill/>
-                            </a:ln>
-                          </wps:spPr>
-                          <wps:txbx>
-                            <w:txbxContent>
-                              <w:p>
-                                <w:r>
-                                  <w:t>Raumschiff</w:t>
-                                </w:r>
-                              </w:p>
-                            </w:txbxContent>
-                          </wps:txbx>
-                          <wps:bodyPr rot="0" spcFirstLastPara="0" vertOverflow="overflow" horzOverflow="overflow" vert="horz" wrap="square" lIns="91440" tIns="45720" rIns="91440" bIns="45720" numCol="1" spcCol="0" rtlCol="0" fromWordArt="0" anchor="t" anchorCtr="0" forceAA="0" compatLnSpc="1">
-                            <a:prstTxWarp prst="textNoShape">
-                              <a:avLst/>
-                            </a:prstTxWarp>
-                            <a:noAutofit/>
-                          </wps:bodyPr>
-                        </wps:wsp>
-                        <wps:wsp>
-                          <wps:cNvPr id="14" name="Textfeld 14"/>
-                          <wps:cNvSpPr txBox="1"/>
-                          <wps:spPr>
-                            <a:xfrm>
-                              <a:off x="127094" y="0"/>
-                              <a:ext cx="571500" cy="400050"/>
-                            </a:xfrm>
-                            <a:prstGeom prst="rect">
-                              <a:avLst/>
-                            </a:prstGeom>
-                            <a:noFill/>
-                            <a:ln w="6350">
-                              <a:noFill/>
-                            </a:ln>
-                          </wps:spPr>
-                          <wps:txbx>
-                            <w:txbxContent>
-                              <w:p>
-                                <w:r>
-                                  <w:t>Erde</w:t>
-                                </w:r>
-                              </w:p>
-                            </w:txbxContent>
-                          </wps:txbx>
-                          <wps:bodyPr rot="0" spcFirstLastPara="0" vertOverflow="overflow" horzOverflow="overflow" vert="horz" wrap="square" lIns="91440" tIns="45720" rIns="91440" bIns="45720" numCol="1" spcCol="0" rtlCol="0" fromWordArt="0" anchor="t" anchorCtr="0" forceAA="0" compatLnSpc="1">
-                            <a:prstTxWarp prst="textNoShape">
-                              <a:avLst/>
-                            </a:prstTxWarp>
-                            <a:noAutofit/>
-                          </wps:bodyPr>
-                        </wps:wsp>
-                        <wps:wsp>
-                          <wps:cNvPr id="16" name="Textfeld 16"/>
-                          <wps:cNvSpPr txBox="1"/>
-                          <wps:spPr>
-                            <a:xfrm>
-                              <a:off x="4940489" y="129654"/>
-                              <a:ext cx="571500" cy="400050"/>
-                            </a:xfrm>
-                            <a:prstGeom prst="rect">
-                              <a:avLst/>
-                            </a:prstGeom>
-                            <a:noFill/>
-                            <a:ln w="6350">
-                              <a:noFill/>
-                            </a:ln>
-                          </wps:spPr>
-                          <wps:txbx>
-                            <w:txbxContent>
-                              <w:p>
-                                <w:r>
-                                  <w:t>Mond</w:t>
-                                </w:r>
-                              </w:p>
-                            </w:txbxContent>
-                          </wps:txbx>
-                          <wps:bodyPr rot="0" spcFirstLastPara="0" vertOverflow="overflow" horzOverflow="overflow" vert="horz" wrap="square" lIns="91440" tIns="45720" rIns="91440" bIns="45720" numCol="1" spcCol="0" rtlCol="0" fromWordArt="0" anchor="t" anchorCtr="0" forceAA="0" compatLnSpc="1">
-                            <a:prstTxWarp prst="textNoShape">
-                              <a:avLst/>
-                            </a:prstTxWarp>
-                            <a:noAutofit/>
-                          </wps:bodyPr>
-                        </wps:wsp>
-                      </wpg:grpSp>
-                      <wps:wsp>
-                        <wps:cNvPr id="21" name="Textfeld 21"/>
-                        <wps:cNvSpPr txBox="1"/>
-                        <wps:spPr>
-                          <a:xfrm>
-                            <a:off x="641445" y="668741"/>
-                            <a:ext cx="571480" cy="399967"/>
-                          </a:xfrm>
-                          <a:prstGeom prst="rect">
-                            <a:avLst/>
-                          </a:prstGeom>
-                          <a:noFill/>
-                          <a:ln w="6350">
-                            <a:noFill/>
-                          </a:ln>
-                        </wps:spPr>
-                        <wps:txbx>
-                          <w:txbxContent>
-                            <w:p>
-                              <m:oMathPara>
-                                <m:oMath>
-                                  <m:sSub>
-                                    <m:sSubPr>
-                                      <m:ctrlPr>
-                                        <w:rPr>
-                                          <w:rFonts w:ascii="Cambria Math" w:hAnsi="Cambria Math"/>
-                                          <w:i/>
-                                          <w:sz w:val="24"/>
-                                        </w:rPr>
-                                      </m:ctrlPr>
-                                    </m:sSubPr>
-                                    <m:e>
-                                      <m:r>
-                                        <w:rPr>
-                                          <w:rFonts w:ascii="Cambria Math" w:hAnsi="Cambria Math"/>
-                                          <w:sz w:val="24"/>
-                                        </w:rPr>
-                                        <m:t>r</m:t>
-                                      </m:r>
-                                    </m:e>
-                                    <m:sub>
-                                      <m:r>
-                                        <w:rPr>
-                                          <w:rFonts w:ascii="Cambria Math" w:hAnsi="Cambria Math"/>
-                                          <w:sz w:val="24"/>
-                                        </w:rPr>
-                                        <m:t>ER</m:t>
-                                      </m:r>
-                                    </m:sub>
-                                  </m:sSub>
-                                </m:oMath>
-                              </m:oMathPara>
-                            </w:p>
-                          </w:txbxContent>
-                        </wps:txbx>
-                        <wps:bodyPr rot="0" spcFirstLastPara="0" vertOverflow="overflow" horzOverflow="overflow" vert="horz" wrap="square" lIns="91440" tIns="45720" rIns="91440" bIns="45720" numCol="1" spcCol="0" rtlCol="0" fromWordArt="0" anchor="t" anchorCtr="0" forceAA="0" compatLnSpc="1">
-                          <a:prstTxWarp prst="textNoShape">
-                            <a:avLst/>
-                          </a:prstTxWarp>
-                          <a:noAutofit/>
-                        </wps:bodyPr>
-                      </wps:wsp>
-                      <wps:wsp>
-                        <wps:cNvPr id="22" name="Textfeld 22"/>
-                        <wps:cNvSpPr txBox="1"/>
-                        <wps:spPr>
-                          <a:xfrm>
-                            <a:off x="2988860" y="743803"/>
-                            <a:ext cx="571480" cy="399967"/>
-                          </a:xfrm>
-                          <a:prstGeom prst="rect">
-                            <a:avLst/>
-                          </a:prstGeom>
-                          <a:noFill/>
-                          <a:ln w="6350">
-                            <a:noFill/>
-                          </a:ln>
-                        </wps:spPr>
-                        <wps:txbx>
-                          <w:txbxContent>
-                            <w:p>
-                              <m:oMathPara>
-                                <m:oMath>
-                                  <m:sSub>
-                                    <m:sSubPr>
-                                      <m:ctrlPr>
-                                        <w:rPr>
-                                          <w:rFonts w:ascii="Cambria Math" w:hAnsi="Cambria Math"/>
-                                          <w:i/>
-                                          <w:sz w:val="24"/>
-                                        </w:rPr>
-                                      </m:ctrlPr>
-                                    </m:sSubPr>
-                                    <m:e>
-                                      <m:r>
-                                        <w:rPr>
-                                          <w:rFonts w:ascii="Cambria Math" w:hAnsi="Cambria Math"/>
-                                          <w:sz w:val="24"/>
-                                        </w:rPr>
-                                        <m:t>r</m:t>
-                                      </m:r>
-                                    </m:e>
-                                    <m:sub>
-                                      <m:r>
-                                        <w:rPr>
-                                          <w:rFonts w:ascii="Cambria Math" w:hAnsi="Cambria Math"/>
-                                          <w:sz w:val="24"/>
-                                        </w:rPr>
-                                        <m:t>MR</m:t>
-                                      </m:r>
-                                    </m:sub>
-                                  </m:sSub>
-                                </m:oMath>
-                              </m:oMathPara>
-                            </w:p>
-                          </w:txbxContent>
-                        </wps:txbx>
-                        <wps:bodyPr rot="0" spcFirstLastPara="0" vertOverflow="overflow" horzOverflow="overflow" vert="horz" wrap="square" lIns="91440" tIns="45720" rIns="91440" bIns="45720" numCol="1" spcCol="0" rtlCol="0" fromWordArt="0" anchor="t" anchorCtr="0" forceAA="0" compatLnSpc="1">
-                          <a:prstTxWarp prst="textNoShape">
-                            <a:avLst/>
-                          </a:prstTxWarp>
-                          <a:noAutofit/>
-                        </wps:bodyPr>
-                      </wps:wsp>
-                    </wpg:wgp>
-                  </a:graphicData>
-                </a:graphic>
-                <wp14:sizeRelH relativeFrom="margin">
-                  <wp14:pctWidth>0</wp14:pctWidth>
-                </wp14:sizeRelH>
-              </wp:anchor>
-            </w:drawing>
-          </mc:Choice>
-          <mc:Fallback>
-            <w:pict>
-              <v:group w14:anchorId="173E77BC" id="Gruppieren 23" o:spid="_x0000_s1026" style="position:absolute;margin-left:372.8pt;margin-top:17.9pt;width:424pt;height:90.05pt;z-index:251659264;mso-position-horizontal:right;mso-position-horizontal-relative:margin;mso-width-relative:margin" coordorigin="1270" coordsize="53848,11437" o:gfxdata="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">
-                <v:group id="Gruppieren 20" o:spid="_x0000_s1027" style="position:absolute;left:1270;width:53849;height:8231" coordorigin="1270" coordsize="53848,8231" o:gfxdata="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">
-                  <v:shapetype id="_x0000_t202" coordsize="21600,21600" o:spt="202" path="m,l,21600r21600,l21600,xe">
-                    <v:stroke joinstyle="miter"/>
-                    <v:path gradientshapeok="t" o:connecttype="rect"/>
-                  </v:shapetype>
-                  <v:shape id="Textfeld 11" o:spid="_x0000_s1028" type="#_x0000_t202" style="position:absolute;left:16240;top:1637;width:5715;height:4001;visibility:visible;mso-wrap-style:square;v-text-anchor:top" o:gfxdata="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" filled="f" stroked="f" strokeweight=".5pt">
-                    <v:textbox>
-                      <w:txbxContent>
-                        <w:p>
-                          <m:oMathPara>
-                            <m:oMath>
-                              <m:sSub>
-                                <m:sSubPr>
-                                  <m:ctrlPr>
-                                    <w:rPr>
-                                      <w:rFonts w:ascii="Cambria Math" w:hAnsi="Cambria Math"/>
-                                      <w:i/>
-                                      <w:sz w:val="24"/>
-                                    </w:rPr>
-                                  </m:ctrlPr>
-                                </m:sSubPr>
-                                <m:e>
-                                  <m:acc>
-                                    <m:accPr>
-                                      <m:chr m:val="⃗"/>
-                                      <m:ctrlPr>
-                                        <w:rPr>
-                                          <w:rFonts w:ascii="Cambria Math" w:hAnsi="Cambria Math"/>
-                                          <w:i/>
-                                          <w:sz w:val="24"/>
-                                        </w:rPr>
-                                      </m:ctrlPr>
-                                    </m:accPr>
-                                    <m:e>
-                                      <m:r>
-                                        <w:rPr>
-                                          <w:rFonts w:ascii="Cambria Math" w:hAnsi="Cambria Math"/>
-                                          <w:sz w:val="24"/>
-                                        </w:rPr>
-                                        <m:t>F</m:t>
-                                      </m:r>
-                                    </m:e>
-                                  </m:acc>
-                                </m:e>
-                                <m:sub>
-                                  <m:r>
-                                    <w:rPr>
-                                      <w:rFonts w:ascii="Cambria Math" w:hAnsi="Cambria Math"/>
-                                      <w:sz w:val="24"/>
-                                    </w:rPr>
-                                    <m:t>MR</m:t>
-                                  </m:r>
-                                </m:sub>
-                              </m:sSub>
-                            </m:oMath>
-                          </m:oMathPara>
-                        </w:p>
-                      </w:txbxContent>
-                    </v:textbox>
-                  </v:shape>
-                  <v:shape id="Textfeld 12" o:spid="_x0000_s1029" type="#_x0000_t202" style="position:absolute;left:9280;top:1569;width:5715;height:4001;visibility:visible;mso-wrap-style:square;v-text-anchor:top" o:gfxdata="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" filled="f" stroked="f" strokeweight=".5pt">
-                    <v:textbox>
-                      <w:txbxContent>
-                        <w:p>
-                          <m:oMathPara>
-                            <m:oMath>
-                              <m:sSub>
-                                <m:sSubPr>
-                                  <m:ctrlPr>
-                                    <w:rPr>
-                                      <w:rFonts w:ascii="Cambria Math" w:hAnsi="Cambria Math"/>
-                                      <w:i/>
-                                      <w:sz w:val="24"/>
-                                    </w:rPr>
-                                  </m:ctrlPr>
-                                </m:sSubPr>
-                                <m:e>
-                                  <m:acc>
-                                    <m:accPr>
-                                      <m:chr m:val="⃗"/>
-                                      <m:ctrlPr>
-                                        <w:rPr>
-                                          <w:rFonts w:ascii="Cambria Math" w:hAnsi="Cambria Math"/>
-                                          <w:i/>
-                                          <w:sz w:val="24"/>
-                                        </w:rPr>
-                                      </m:ctrlPr>
-                                    </m:accPr>
-                                    <m:e>
-                                      <m:r>
-                                        <w:rPr>
-                                          <w:rFonts w:ascii="Cambria Math" w:hAnsi="Cambria Math"/>
-                                          <w:sz w:val="24"/>
-                                        </w:rPr>
-                                        <m:t>F</m:t>
-                                      </m:r>
-                                    </m:e>
-                                  </m:acc>
-                                </m:e>
-                                <m:sub>
-                                  <m:r>
-                                    <w:rPr>
-                                      <w:rFonts w:ascii="Cambria Math" w:hAnsi="Cambria Math"/>
-                                      <w:sz w:val="24"/>
-                                    </w:rPr>
-                                    <m:t>ER</m:t>
-                                  </m:r>
-                                </m:sub>
-                              </m:sSub>
-                            </m:oMath>
-                          </m:oMathPara>
-                        </w:p>
-                      </w:txbxContent>
-                    </v:textbox>
-                  </v:shape>
-                  <v:shape id="Textfeld 13" o:spid="_x0000_s1030" type="#_x0000_t202" style="position:absolute;left:12624;top:4230;width:8763;height:4001;visibility:visible;mso-wrap-style:square;v-text-anchor:top" o:gfxdata="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" filled="f" stroked="f" strokeweight=".5pt">
-                    <v:textbox>
-                      <w:txbxContent>
-                        <w:p>
-                          <w:r>
-                            <w:t>Raumschiff</w:t>
-                          </w:r>
-                        </w:p>
-                      </w:txbxContent>
-                    </v:textbox>
-                  </v:shape>
-                  <v:shape id="Textfeld 14" o:spid="_x0000_s1031" type="#_x0000_t202" style="position:absolute;left:1270;width:5715;height:4000;visibility:visible;mso-wrap-style:square;v-text-anchor:top" o:gfxdata="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" filled="f" stroked="f" strokeweight=".5pt">
-                    <v:textbox>
-                      <w:txbxContent>
-                        <w:p>
-                          <w:r>
-                            <w:t>Erde</w:t>
-                          </w:r>
-                        </w:p>
-                      </w:txbxContent>
-                    </v:textbox>
-                  </v:shape>
-                  <v:shape id="Textfeld 16" o:spid="_x0000_s1032" type="#_x0000_t202" style="position:absolute;left:49404;top:1296;width:5715;height:4001;visibility:visible;mso-wrap-style:square;v-text-anchor:top" o:gfxdata="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" filled="f" stroked="f" strokeweight=".5pt">
-                    <v:textbox>
-                      <w:txbxContent>
-                        <w:p>
-                          <w:r>
-                            <w:t>Mond</w:t>
-                          </w:r>
-                        </w:p>
-                      </w:txbxContent>
-                    </v:textbox>
-                  </v:shape>
-                </v:group>
-                <v:shape id="Textfeld 21" o:spid="_x0000_s1033" type="#_x0000_t202" style="position:absolute;left:6414;top:6687;width:5715;height:4000;visibility:visible;mso-wrap-style:square;v-text-anchor:top" o:gfxdata="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" filled="f" stroked="f" strokeweight=".5pt">
-                  <v:textbox>
-                    <w:txbxContent>
-                      <w:p>
-                        <m:oMathPara>
-                          <m:oMath>
-                            <m:sSub>
-                              <m:sSubPr>
-                                <m:ctrlPr>
-                                  <w:rPr>
-                                    <w:rFonts w:ascii="Cambria Math" w:hAnsi="Cambria Math"/>
-                                    <w:i/>
-                                    <w:sz w:val="24"/>
-                                  </w:rPr>
-                                </m:ctrlPr>
-                              </m:sSubPr>
-                              <m:e>
-                                <m:r>
-                                  <w:rPr>
-                                    <w:rFonts w:ascii="Cambria Math" w:hAnsi="Cambria Math"/>
-                                    <w:sz w:val="24"/>
-                                  </w:rPr>
-                                  <m:t>r</m:t>
-                                </m:r>
-                              </m:e>
-                              <m:sub>
-                                <m:r>
-                                  <w:rPr>
-                                    <w:rFonts w:ascii="Cambria Math" w:hAnsi="Cambria Math"/>
-                                    <w:sz w:val="24"/>
-                                  </w:rPr>
-                                  <m:t>ER</m:t>
-                                </m:r>
-                              </m:sub>
-                            </m:sSub>
-                          </m:oMath>
-                        </m:oMathPara>
-                      </w:p>
-                    </w:txbxContent>
-                  </v:textbox>
-                </v:shape>
-                <v:shape id="Textfeld 22" o:spid="_x0000_s1034" type="#_x0000_t202" style="position:absolute;left:29888;top:7438;width:5715;height:3999;visibility:visible;mso-wrap-style:square;v-text-anchor:top" o:gfxdata="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" filled="f" stroked="f" strokeweight=".5pt">
-                  <v:textbox>
-                    <w:txbxContent>
-                      <w:p>
-                        <m:oMathPara>
-                          <m:oMath>
-                            <m:sSub>
-                              <m:sSubPr>
-                                <m:ctrlPr>
-                                  <w:rPr>
-                                    <w:rFonts w:ascii="Cambria Math" w:hAnsi="Cambria Math"/>
-                                    <w:i/>
-                                    <w:sz w:val="24"/>
-                                  </w:rPr>
-                                </m:ctrlPr>
-                              </m:sSubPr>
-                              <m:e>
-                                <m:r>
-                                  <w:rPr>
-                                    <w:rFonts w:ascii="Cambria Math" w:hAnsi="Cambria Math"/>
-                                    <w:sz w:val="24"/>
-                                  </w:rPr>
-                                  <m:t>r</m:t>
-                                </m:r>
-                              </m:e>
-                              <m:sub>
-                                <m:r>
-                                  <w:rPr>
-                                    <w:rFonts w:ascii="Cambria Math" w:hAnsi="Cambria Math"/>
-                                    <w:sz w:val="24"/>
-                                  </w:rPr>
-                                  <m:t>MR</m:t>
-                                </m:r>
-                              </m:sub>
-                            </m:sSub>
-                          </m:oMath>
-                        </m:oMathPara>
-                      </w:p>
-                    </w:txbxContent>
-                  </v:textbox>
-                </v:shape>
-                <w10:wrap anchorx="margin"/>
-              </v:group>
-            </w:pict>
-          </mc:Fallback>
-        </mc:AlternateContent>
-      </w:r>
-      <w:r>
-        <w:rPr>
-          <w:noProof/>
-        </w:rPr>
-        <w:drawing>
-          <wp:inline distT="0" distB="0" distL="0" distR="0" wp14:anchorId="34008D34" wp14:editId="1435C741">
-            <wp:extent cx="5760720" cy="1450106"/>
-            <wp:effectExtent l="0" t="0" r="0" b="0"/>
-            <wp:docPr id="10" name="Grafik 10"/>
-            <wp:cNvGraphicFramePr>
-              <a:graphicFrameLocks xmlns:a="http://schemas.openxmlformats.org/drawingml/2006/main" noChangeAspect="1"/>
-            </wp:cNvGraphicFramePr>
-            <a:graphic xmlns:a="http://schemas.openxmlformats.org/drawingml/2006/main">
-              <a:graphicData uri="http://schemas.openxmlformats.org/drawingml/2006/picture">
-                <pic:pic xmlns:pic="http://schemas.openxmlformats.org/drawingml/2006/picture">
-                  <pic:nvPicPr>
-                    <pic:cNvPr id="0" name="Picture 2"/>
-                    <pic:cNvPicPr>
-                      <a:picLocks noChangeAspect="1" noChangeArrowheads="1"/>
-                    </pic:cNvPicPr>
-                  </pic:nvPicPr>
-                  <pic:blipFill>
-                    <a:blip r:embed="rId8" cstate="print">
-                      <a:extLst>
-                        <a:ext uri="{28A0092B-C50C-407E-A947-70E740481C1C}">
-                          <a14:useLocalDpi xmlns:a14="http://schemas.microsoft.com/office/drawing/2010/main" val="0"/>
-                        </a:ext>
-                      </a:extLst>
-                    </a:blip>
-                    <a:stretch>
-                      <a:fillRect/>
-                    </a:stretch>
-                  </pic:blipFill>
-                  <pic:spPr bwMode="auto">
-                    <a:xfrm>
-                      <a:off x="0" y="0"/>
-                      <a:ext cx="5760720" cy="1450106"/>
-                    </a:xfrm>
-                    <a:prstGeom prst="rect">
-                      <a:avLst/>
-                    </a:prstGeom>
-                    <a:noFill/>
-                    <a:ln>
-                      <a:noFill/>
-                    </a:ln>
-                    <a:extLst>
-                      <a:ext uri="{53640926-AAD7-44D8-BBD7-CCE9431645EC}">
-                        <a14:shadowObscured xmlns:a14="http://schemas.microsoft.com/office/drawing/2010/main"/>
-                      </a:ext>
-                    </a:extLst>
-                  </pic:spPr>
-                </pic:pic>
-              </a:graphicData>
-            </a:graphic>
-          </wp:inline>
-        </w:drawing>
-      </w:r>
+          <w:sz w:val="24"/>
+        </w:rPr>
+      </w:pPr>
     </w:p>
     <w:p>
       <w:pPr>
@@ -2516,15 +1495,26 @@
           <w:ilvl w:val="0"/>
           <w:numId w:val="3"/>
         </w:numPr>
-        <w:rPr>
-          <w:sz w:val="24"/>
-        </w:rPr>
-      </w:pPr>
-      <w:r>
-        <w:rPr>
-          <w:sz w:val="24"/>
-        </w:rPr>
-        <w:t>Erde (0|0)</w:t>
+        <w:ind w:left="284"/>
+        <w:rPr>
+          <w:b/>
+          <w:sz w:val="28"/>
+        </w:rPr>
+      </w:pPr>
+      <w:r>
+        <w:rPr>
+          <w:rFonts w:eastAsiaTheme="minorEastAsia"/>
+          <w:sz w:val="24"/>
+        </w:rPr>
+        <w:t xml:space="preserve">betrachtet man wovon F abhängig ist fällt auf, dass umso größer m*M umso </w:t>
+      </w:r>
+      <w:r>
+        <w:rPr>
+          <w:rFonts w:eastAsiaTheme="minorEastAsia"/>
+          <w:sz w:val="24"/>
+        </w:rPr>
+        <w:br/>
+        <w:t>größer wird F</w:t>
       </w:r>
     </w:p>
     <w:p>
@@ -2534,41 +1524,145 @@
           <w:ilvl w:val="0"/>
           <w:numId w:val="3"/>
         </w:numPr>
-        <w:rPr>
-          <w:sz w:val="24"/>
-        </w:rPr>
-      </w:pPr>
-      <w:r>
-        <w:rPr>
-          <w:sz w:val="24"/>
-        </w:rPr>
-        <w:t>e</w:t>
-      </w:r>
-      <w:r>
-        <w:rPr>
-          <w:sz w:val="24"/>
-        </w:rPr>
-        <w:t>indimensional</w:t>
-      </w:r>
-      <w:r>
-        <w:rPr>
-          <w:sz w:val="24"/>
-        </w:rPr>
-        <w:t xml:space="preserve">e Betrachtung </w:t>
+        <w:ind w:left="284"/>
+        <w:rPr>
+          <w:b/>
+          <w:sz w:val="28"/>
+        </w:rPr>
+      </w:pPr>
+      <w:r>
+        <w:rPr>
+          <w:rFonts w:eastAsiaTheme="minorEastAsia"/>
+          <w:sz w:val="24"/>
+        </w:rPr>
+        <w:t>umso größer Entfernung umso kleiner F</w:t>
       </w:r>
     </w:p>
     <w:p>
       <w:pPr>
         <w:pStyle w:val="Listenabsatz"/>
-        <w:ind w:left="1416"/>
-        <w:rPr>
-          <w:sz w:val="24"/>
-        </w:rPr>
-      </w:pPr>
-      <w:r>
-        <w:rPr>
-          <w:sz w:val="24"/>
-        </w:rPr>
+        <w:ind w:left="284"/>
+        <w:rPr>
+          <w:sz w:val="24"/>
+        </w:rPr>
+      </w:pPr>
+    </w:p>
+    <w:p>
+      <w:pPr>
+        <w:pStyle w:val="Listenabsatz"/>
+        <w:numPr>
+          <w:ilvl w:val="0"/>
+          <w:numId w:val="3"/>
+        </w:numPr>
+        <w:ind w:left="284"/>
+        <w:rPr>
+          <w:sz w:val="24"/>
+        </w:rPr>
+      </w:pPr>
+      <w:r>
+        <w:rPr>
+          <w:sz w:val="24"/>
+        </w:rPr>
+        <w:t>An bestimmten Punkt</w:t>
+      </w:r>
+      <w:r>
+        <w:rPr>
+          <w:sz w:val="24"/>
+        </w:rPr>
+        <w:t xml:space="preserve"> </w:t>
+      </w:r>
+      <w:r>
+        <w:rPr>
+          <w:sz w:val="24"/>
+        </w:rPr>
+        <w:t>sind Beträge beider Kräfte gleich</w:t>
+      </w:r>
+      <w:r>
+        <w:rPr>
+          <w:sz w:val="24"/>
+        </w:rPr>
+        <w:t xml:space="preserve"> </w:t>
+      </w:r>
+      <w:r>
+        <w:rPr>
+          <w:sz w:val="24"/>
+        </w:rPr>
+        <w:sym w:font="Wingdings" w:char="F0E0"/>
+      </w:r>
+      <w:r>
+        <w:rPr>
+          <w:sz w:val="24"/>
+        </w:rPr>
+        <w:t xml:space="preserve"> FRES=0</w:t>
+      </w:r>
+      <w:r>
+        <w:rPr>
+          <w:sz w:val="24"/>
+        </w:rPr>
+        <w:t xml:space="preserve"> </w:t>
+      </w:r>
+      <w:r>
+        <w:rPr>
+          <w:sz w:val="24"/>
+        </w:rPr>
+        <w:sym w:font="Wingdings" w:char="F0E0"/>
+      </w:r>
+      <w:r>
+        <w:rPr>
+          <w:sz w:val="24"/>
+        </w:rPr>
+        <w:t xml:space="preserve"> Lagrangepunkt L1</w:t>
+      </w:r>
+    </w:p>
+    <w:p>
+      <w:pPr>
+        <w:pStyle w:val="Listenabsatz"/>
+        <w:numPr>
+          <w:ilvl w:val="0"/>
+          <w:numId w:val="3"/>
+        </w:numPr>
+        <w:ind w:left="284"/>
+        <w:rPr>
+          <w:b/>
+          <w:sz w:val="28"/>
+        </w:rPr>
+      </w:pPr>
+      <w:r>
+        <w:rPr>
+          <w:rFonts w:eastAsiaTheme="minorEastAsia"/>
+          <w:sz w:val="24"/>
+        </w:rPr>
+        <w:t>Erde stellt Koordinatenursprung dar</w:t>
+      </w:r>
+    </w:p>
+    <w:p>
+      <w:pPr>
+        <w:pStyle w:val="Listenabsatz"/>
+        <w:numPr>
+          <w:ilvl w:val="0"/>
+          <w:numId w:val="3"/>
+        </w:numPr>
+        <w:ind w:left="284"/>
+        <w:rPr>
+          <w:b/>
+          <w:sz w:val="28"/>
+        </w:rPr>
+      </w:pPr>
+      <w:r>
+        <w:rPr>
+          <w:rFonts w:eastAsiaTheme="minorEastAsia"/>
+          <w:sz w:val="24"/>
+        </w:rPr>
+        <w:t xml:space="preserve">Eindimensional </w:t>
+      </w:r>
+      <w:r>
+        <w:rPr>
+          <w:rFonts w:eastAsiaTheme="minorEastAsia"/>
+          <w:sz w:val="24"/>
+        </w:rPr>
+        <w:tab/>
+      </w:r>
+      <w:r>
         <w:sym w:font="Wingdings" w:char="F0E0"/>
       </w:r>
       <w:r>
@@ -2654,7 +1748,7 @@
     <w:p>
       <w:pPr>
         <w:pStyle w:val="Listenabsatz"/>
-        <w:ind w:left="1416"/>
+        <w:ind w:left="1416" w:firstLine="708"/>
         <w:rPr>
           <w:sz w:val="24"/>
         </w:rPr>
@@ -2726,7 +1820,7 @@
                 <w:rFonts w:ascii="Cambria Math" w:hAnsi="Cambria Math"/>
                 <w:sz w:val="24"/>
               </w:rPr>
-              <m:t>P</m:t>
+              <m:t>r</m:t>
             </m:r>
           </m:e>
           <m:sub>
@@ -2735,7 +1829,7 @@
                 <w:rFonts w:ascii="Cambria Math" w:hAnsi="Cambria Math"/>
                 <w:sz w:val="24"/>
               </w:rPr>
-              <m:t>R</m:t>
+              <m:t>EM</m:t>
             </m:r>
           </m:sub>
         </m:sSub>
@@ -2771,7 +1865,7 @@
                 <w:rFonts w:ascii="Cambria Math" w:hAnsi="Cambria Math"/>
                 <w:sz w:val="24"/>
               </w:rPr>
-              <m:t>M</m:t>
+              <m:t>R</m:t>
             </m:r>
           </m:sub>
         </m:sSub>
@@ -2785,16 +1879,23 @@
     </w:p>
     <w:p>
       <w:pPr>
-        <w:rPr>
-          <w:sz w:val="24"/>
-        </w:rPr>
-      </w:pPr>
-      <w:r>
-        <w:rPr>
-          <w:sz w:val="24"/>
-        </w:rPr>
-        <w:br w:type="page"/>
-      </w:r>
+        <w:pStyle w:val="Listenabsatz"/>
+        <w:ind w:left="284"/>
+        <w:rPr>
+          <w:b/>
+          <w:sz w:val="28"/>
+        </w:rPr>
+      </w:pPr>
+    </w:p>
+    <w:p>
+      <w:pPr>
+        <w:pStyle w:val="Listenabsatz"/>
+        <w:ind w:left="284"/>
+        <w:rPr>
+          <w:rFonts w:eastAsiaTheme="minorEastAsia"/>
+          <w:sz w:val="24"/>
+        </w:rPr>
+      </w:pPr>
     </w:p>
     <w:p>
       <w:pPr>
@@ -2803,15 +1904,17 @@
           <w:ilvl w:val="0"/>
           <w:numId w:val="3"/>
         </w:numPr>
-        <w:rPr>
-          <w:sz w:val="24"/>
-        </w:rPr>
-      </w:pPr>
-      <w:r>
-        <w:rPr>
-          <w:sz w:val="24"/>
-        </w:rPr>
-        <w:lastRenderedPageBreak/>
+        <w:ind w:left="284"/>
+        <w:rPr>
+          <w:rFonts w:eastAsiaTheme="minorEastAsia"/>
+          <w:sz w:val="24"/>
+        </w:rPr>
+      </w:pPr>
+      <w:commentRangeStart w:id="2"/>
+      <w:r>
+        <w:rPr>
+          <w:sz w:val="24"/>
+        </w:rPr>
         <w:t xml:space="preserve">kennt man beide G Kräfte kann FRES bestimmt werden </w:t>
       </w:r>
       <w:r>
@@ -2823,58 +1926,12 @@
         </w:rPr>
         <w:t xml:space="preserve"> addieren</w:t>
       </w:r>
-      <w:r>
-        <w:rPr>
-          <w:noProof/>
-        </w:rPr>
-        <w:drawing>
-          <wp:inline distT="0" distB="0" distL="0" distR="0" wp14:anchorId="6E29C767" wp14:editId="53D39C80">
-            <wp:extent cx="3962400" cy="2159840"/>
-            <wp:effectExtent l="0" t="0" r="0" b="0"/>
-            <wp:docPr id="1" name="Grafik 1"/>
-            <wp:cNvGraphicFramePr>
-              <a:graphicFrameLocks xmlns:a="http://schemas.openxmlformats.org/drawingml/2006/main" noChangeAspect="1"/>
-            </wp:cNvGraphicFramePr>
-            <a:graphic xmlns:a="http://schemas.openxmlformats.org/drawingml/2006/main">
-              <a:graphicData uri="http://schemas.openxmlformats.org/drawingml/2006/picture">
-                <pic:pic xmlns:pic="http://schemas.openxmlformats.org/drawingml/2006/picture">
-                  <pic:nvPicPr>
-                    <pic:cNvPr id="0" name="Picture 1"/>
-                    <pic:cNvPicPr>
-                      <a:picLocks noChangeAspect="1" noChangeArrowheads="1"/>
-                    </pic:cNvPicPr>
-                  </pic:nvPicPr>
-                  <pic:blipFill>
-                    <a:blip r:embed="rId9" cstate="print">
-                      <a:extLst>
-                        <a:ext uri="{28A0092B-C50C-407E-A947-70E740481C1C}">
-                          <a14:useLocalDpi xmlns:a14="http://schemas.microsoft.com/office/drawing/2010/main" val="0"/>
-                        </a:ext>
-                      </a:extLst>
-                    </a:blip>
-                    <a:srcRect/>
-                    <a:stretch>
-                      <a:fillRect/>
-                    </a:stretch>
-                  </pic:blipFill>
-                  <pic:spPr bwMode="auto">
-                    <a:xfrm>
-                      <a:off x="0" y="0"/>
-                      <a:ext cx="3974491" cy="2166431"/>
-                    </a:xfrm>
-                    <a:prstGeom prst="rect">
-                      <a:avLst/>
-                    </a:prstGeom>
-                    <a:noFill/>
-                    <a:ln>
-                      <a:noFill/>
-                    </a:ln>
-                  </pic:spPr>
-                </pic:pic>
-              </a:graphicData>
-            </a:graphic>
-          </wp:inline>
-        </w:drawing>
+      <w:commentRangeEnd w:id="2"/>
+      <w:r>
+        <w:rPr>
+          <w:rStyle w:val="Kommentarzeichen"/>
+        </w:rPr>
+        <w:commentReference w:id="2"/>
       </w:r>
     </w:p>
     <w:p>
@@ -2894,6 +1951,58 @@
           <w:sz w:val="28"/>
         </w:rPr>
       </w:pPr>
+      <w:r>
+        <w:rPr>
+          <w:b/>
+          <w:sz w:val="28"/>
+        </w:rPr>
+        <w:br/>
+      </w:r>
+    </w:p>
+    <w:p>
+      <w:pPr>
+        <w:rPr>
+          <w:b/>
+          <w:sz w:val="28"/>
+        </w:rPr>
+      </w:pPr>
+      <w:r>
+        <w:rPr>
+          <w:b/>
+          <w:sz w:val="28"/>
+        </w:rPr>
+        <w:br w:type="page"/>
+      </w:r>
+    </w:p>
+    <w:p>
+      <w:pPr>
+        <w:rPr>
+          <w:b/>
+          <w:sz w:val="28"/>
+        </w:rPr>
+      </w:pPr>
+      <w:r>
+        <w:rPr>
+          <w:b/>
+          <w:sz w:val="28"/>
+        </w:rPr>
+        <w:t>1.2. Numerische Grundlagen</w:t>
+      </w:r>
+    </w:p>
+    <w:p>
+      <w:pPr>
+        <w:rPr>
+          <w:b/>
+          <w:sz w:val="24"/>
+        </w:rPr>
+      </w:pPr>
+      <w:r>
+        <w:rPr>
+          <w:b/>
+          <w:sz w:val="24"/>
+        </w:rPr>
+        <w:t>RK4 Bild</w:t>
+      </w:r>
     </w:p>
     <w:p>
       <w:pPr>
@@ -2942,7 +2051,7 @@
       </w:r>
     </w:p>
     <w:p>
-      <w:hyperlink r:id="rId10" w:history="1">
+      <w:hyperlink r:id="rId8" w:history="1">
         <w:r>
           <w:rPr>
             <w:rStyle w:val="Hyperlink"/>
@@ -2959,7 +2068,7 @@
       <w:proofErr w:type="spellEnd"/>
     </w:p>
     <w:p>
-      <w:hyperlink r:id="rId11" w:history="1">
+      <w:hyperlink r:id="rId9" w:history="1">
         <w:r>
           <w:rPr>
             <w:rStyle w:val="Hyperlink"/>
@@ -3007,33 +2116,21 @@
         <w:t>Formeldarstellung:</w:t>
       </w:r>
     </w:p>
-    <w:bookmarkStart w:id="3" w:name="_GoBack"/>
-    <w:p>
-      <w:pPr>
-        <w:rPr>
-          <w:b/>
-          <w:sz w:val="24"/>
-        </w:rPr>
-      </w:pPr>
-      <w:r>
-        <w:fldChar w:fldCharType="begin"/>
-      </w:r>
-      <w:r>
-        <w:instrText xml:space="preserve"> HYPERLINK "http://latex2png.com/" </w:instrText>
-      </w:r>
-      <w:r>
-        <w:fldChar w:fldCharType="separate"/>
-      </w:r>
-      <w:r>
-        <w:rPr>
-          <w:rStyle w:val="Hyperlink"/>
-        </w:rPr>
-        <w:t>http://latex2png.com/</w:t>
-      </w:r>
-      <w:r>
-        <w:fldChar w:fldCharType="end"/>
-      </w:r>
-      <w:bookmarkEnd w:id="3"/>
+    <w:p>
+      <w:pPr>
+        <w:rPr>
+          <w:b/>
+          <w:sz w:val="24"/>
+        </w:rPr>
+      </w:pPr>
+      <w:hyperlink r:id="rId10" w:history="1">
+        <w:r>
+          <w:rPr>
+            <w:rStyle w:val="Hyperlink"/>
+          </w:rPr>
+          <w:t>http://latex2png.com/</w:t>
+        </w:r>
+      </w:hyperlink>
     </w:p>
     <w:sectPr>
       <w:pgSz w:w="11906" w:h="16838"/>
@@ -3047,23 +2144,42 @@
 
 <file path=word/comments.xml><?xml version="1.0" encoding="utf-8"?>
 <w:comments xmlns:wpc="http://schemas.microsoft.com/office/word/2010/wordprocessingCanvas" xmlns:cx="http://schemas.microsoft.com/office/drawing/2014/chartex" xmlns:cx1="http://schemas.microsoft.com/office/drawing/2015/9/8/chartex" xmlns:cx2="http://schemas.microsoft.com/office/drawing/2015/10/21/chartex" xmlns:cx3="http://schemas.microsoft.com/office/drawing/2016/5/9/chartex" xmlns:cx4="http://schemas.microsoft.com/office/drawing/2016/5/10/chartex" xmlns:cx5="http://schemas.microsoft.com/office/drawing/2016/5/11/chartex" xmlns:cx6="http://schemas.microsoft.com/office/drawing/2016/5/12/chartex" xmlns:cx7="http://schemas.microsoft.com/office/drawing/2016/5/13/chartex" xmlns:cx8="http://schemas.microsoft.com/office/drawing/2016/5/14/chartex" xmlns:mc="http://schemas.openxmlformats.org/markup-compatibility/2006" xmlns:aink="http://schemas.microsoft.com/office/drawing/2016/ink" xmlns:am3d="http://schemas.microsoft.com/office/drawing/2017/model3d" xmlns:o="urn:schemas-microsoft-com:office:office" xmlns:r="http://schemas.openxmlformats.org/officeDocument/2006/relationships" xmlns:m="http://schemas.openxmlformats.org/officeDocument/2006/math" xmlns:v="urn:schemas-microsoft-com:vml" xmlns:wp14="http://schemas.microsoft.com/office/word/2010/wordprocessingDrawing" xmlns:wp="http://schemas.openxmlformats.org/drawingml/2006/wordprocessingDrawing" xmlns:w10="urn:schemas-microsoft-com:office:word" xmlns:w="http://schemas.openxmlformats.org/wordprocessingml/2006/main" xmlns:w14="http://schemas.microsoft.com/office/word/2010/wordml" xmlns:w15="http://schemas.microsoft.com/office/word/2012/wordml" xmlns:w16cid="http://schemas.microsoft.com/office/word/2016/wordml/cid" xmlns:w16se="http://schemas.microsoft.com/office/word/2015/wordml/symex" xmlns:wpg="http://schemas.microsoft.com/office/word/2010/wordprocessingGroup" xmlns:wpi="http://schemas.microsoft.com/office/word/2010/wordprocessingInk" xmlns:wne="http://schemas.microsoft.com/office/word/2006/wordml" xmlns:wps="http://schemas.microsoft.com/office/word/2010/wordprocessingShape" mc:Ignorable="w14 w15 w16se w16cid wp14">
-  <w:comment w:id="1" w:author="Toni Happe" w:date="2019-05-10T11:43:00Z" w:initials="TH">
+  <w:comment w:id="1" w:author="Toni Happe" w:date="2019-05-15T21:26:00Z" w:initials="TH">
     <w:p>
       <w:pPr>
         <w:pStyle w:val="Kommentartext"/>
+        <w:rPr>
+          <w:b/>
+          <w:i/>
+          <w:color w:val="FF0000"/>
+          <w:sz w:val="22"/>
+          <w:u w:val="single"/>
+        </w:rPr>
       </w:pPr>
       <w:r>
         <w:rPr>
           <w:rStyle w:val="Kommentarzeichen"/>
+          <w:b/>
+          <w:i/>
+          <w:color w:val="FF0000"/>
+          <w:sz w:val="18"/>
+          <w:u w:val="single"/>
         </w:rPr>
         <w:annotationRef/>
       </w:r>
       <w:r>
-        <w:t>Zeitstrahl?</w:t>
+        <w:rPr>
+          <w:b/>
+          <w:i/>
+          <w:color w:val="FF0000"/>
+          <w:sz w:val="22"/>
+          <w:u w:val="single"/>
+        </w:rPr>
+        <w:t>RAHMEN AM ENDE</w:t>
       </w:r>
     </w:p>
   </w:comment>
-  <w:comment w:id="2" w:author="Toni Happe" w:date="2019-05-10T11:57:00Z" w:initials="TH">
+  <w:comment w:id="2" w:author="Toni Happe" w:date="2019-05-16T14:28:00Z" w:initials="TH">
     <w:p>
       <w:pPr>
         <w:pStyle w:val="Kommentartext"/>
@@ -3075,8 +2191,10 @@
         <w:annotationRef/>
       </w:r>
       <w:r>
-        <w:t>Zitat</w:t>
-      </w:r>
+        <w:t>5:55</w:t>
+      </w:r>
+      <w:bookmarkStart w:id="3" w:name="_GoBack"/>
+      <w:bookmarkEnd w:id="3"/>
     </w:p>
   </w:comment>
 </w:comments>
@@ -3084,15 +2202,15 @@
 
 <file path=word/commentsExtended.xml><?xml version="1.0" encoding="utf-8"?>
 <w15:commentsEx xmlns:wpc="http://schemas.microsoft.com/office/word/2010/wordprocessingCanvas" xmlns:cx="http://schemas.microsoft.com/office/drawing/2014/chartex" xmlns:cx1="http://schemas.microsoft.com/office/drawing/2015/9/8/chartex" xmlns:cx2="http://schemas.microsoft.com/office/drawing/2015/10/21/chartex" xmlns:cx3="http://schemas.microsoft.com/office/drawing/2016/5/9/chartex" xmlns:cx4="http://schemas.microsoft.com/office/drawing/2016/5/10/chartex" xmlns:cx5="http://schemas.microsoft.com/office/drawing/2016/5/11/chartex" xmlns:cx6="http://schemas.microsoft.com/office/drawing/2016/5/12/chartex" xmlns:cx7="http://schemas.microsoft.com/office/drawing/2016/5/13/chartex" xmlns:cx8="http://schemas.microsoft.com/office/drawing/2016/5/14/chartex" xmlns:mc="http://schemas.openxmlformats.org/markup-compatibility/2006" xmlns:aink="http://schemas.microsoft.com/office/drawing/2016/ink" xmlns:am3d="http://schemas.microsoft.com/office/drawing/2017/model3d" xmlns:o="urn:schemas-microsoft-com:office:office" xmlns:r="http://schemas.openxmlformats.org/officeDocument/2006/relationships" xmlns:m="http://schemas.openxmlformats.org/officeDocument/2006/math" xmlns:v="urn:schemas-microsoft-com:vml" xmlns:wp14="http://schemas.microsoft.com/office/word/2010/wordprocessingDrawing" xmlns:wp="http://schemas.openxmlformats.org/drawingml/2006/wordprocessingDrawing" xmlns:w10="urn:schemas-microsoft-com:office:word" xmlns:w="http://schemas.openxmlformats.org/wordprocessingml/2006/main" xmlns:w14="http://schemas.microsoft.com/office/word/2010/wordml" xmlns:w15="http://schemas.microsoft.com/office/word/2012/wordml" xmlns:w16cid="http://schemas.microsoft.com/office/word/2016/wordml/cid" xmlns:w16se="http://schemas.microsoft.com/office/word/2015/wordml/symex" xmlns:wpg="http://schemas.microsoft.com/office/word/2010/wordprocessingGroup" xmlns:wpi="http://schemas.microsoft.com/office/word/2010/wordprocessingInk" xmlns:wne="http://schemas.microsoft.com/office/word/2006/wordml" xmlns:wps="http://schemas.microsoft.com/office/word/2010/wordprocessingShape" mc:Ignorable="w14 w15 w16se w16cid wp14">
-  <w15:commentEx w15:paraId="1D8E2B15" w15:done="0"/>
-  <w15:commentEx w15:paraId="721782F7" w15:done="0"/>
+  <w15:commentEx w15:paraId="65C16FD7" w15:done="0"/>
+  <w15:commentEx w15:paraId="23DDCFAE" w15:done="0"/>
 </w15:commentsEx>
 </file>
 
 <file path=word/commentsIds.xml><?xml version="1.0" encoding="utf-8"?>
 <w16cid:commentsIds xmlns:wpc="http://schemas.microsoft.com/office/word/2010/wordprocessingCanvas" xmlns:cx="http://schemas.microsoft.com/office/drawing/2014/chartex" xmlns:cx1="http://schemas.microsoft.com/office/drawing/2015/9/8/chartex" xmlns:cx2="http://schemas.microsoft.com/office/drawing/2015/10/21/chartex" xmlns:cx3="http://schemas.microsoft.com/office/drawing/2016/5/9/chartex" xmlns:cx4="http://schemas.microsoft.com/office/drawing/2016/5/10/chartex" xmlns:cx5="http://schemas.microsoft.com/office/drawing/2016/5/11/chartex" xmlns:cx6="http://schemas.microsoft.com/office/drawing/2016/5/12/chartex" xmlns:cx7="http://schemas.microsoft.com/office/drawing/2016/5/13/chartex" xmlns:cx8="http://schemas.microsoft.com/office/drawing/2016/5/14/chartex" xmlns:mc="http://schemas.openxmlformats.org/markup-compatibility/2006" xmlns:aink="http://schemas.microsoft.com/office/drawing/2016/ink" xmlns:am3d="http://schemas.microsoft.com/office/drawing/2017/model3d" xmlns:o="urn:schemas-microsoft-com:office:office" xmlns:r="http://schemas.openxmlformats.org/officeDocument/2006/relationships" xmlns:m="http://schemas.openxmlformats.org/officeDocument/2006/math" xmlns:v="urn:schemas-microsoft-com:vml" xmlns:wp14="http://schemas.microsoft.com/office/word/2010/wordprocessingDrawing" xmlns:wp="http://schemas.openxmlformats.org/drawingml/2006/wordprocessingDrawing" xmlns:w10="urn:schemas-microsoft-com:office:word" xmlns:w="http://schemas.openxmlformats.org/wordprocessingml/2006/main" xmlns:w14="http://schemas.microsoft.com/office/word/2010/wordml" xmlns:w15="http://schemas.microsoft.com/office/word/2012/wordml" xmlns:w16cid="http://schemas.microsoft.com/office/word/2016/wordml/cid" xmlns:w16se="http://schemas.microsoft.com/office/word/2015/wordml/symex" xmlns:wpg="http://schemas.microsoft.com/office/word/2010/wordprocessingGroup" xmlns:wpi="http://schemas.microsoft.com/office/word/2010/wordprocessingInk" xmlns:wne="http://schemas.microsoft.com/office/word/2006/wordml" xmlns:wps="http://schemas.microsoft.com/office/word/2010/wordprocessingShape" mc:Ignorable="w14 w15 w16se w16cid wp14">
-  <w16cid:commentId w16cid:paraId="1D8E2B15" w16cid:durableId="207FE26B"/>
-  <w16cid:commentId w16cid:paraId="721782F7" w16cid:durableId="207FE59A"/>
+  <w16cid:commentId w16cid:paraId="65C16FD7" w16cid:durableId="20870270"/>
+  <w16cid:commentId w16cid:paraId="23DDCFAE" w16cid:durableId="2087F1F8"/>
 </w16cid:commentsIds>
 </file>
 
@@ -3502,6 +2620,118 @@
     </w:lvl>
   </w:abstractNum>
   <w:abstractNum w:abstractNumId="4" w15:restartNumberingAfterBreak="0">
+    <w:nsid w:val="6F4042ED"/>
+    <w:multiLevelType w:val="hybridMultilevel"/>
+    <w:tmpl w:val="9CDC3626"/>
+    <w:lvl w:ilvl="0" w:tplc="E85A4A1C">
+      <w:numFmt w:val="bullet"/>
+      <w:lvlText w:val=""/>
+      <w:lvlJc w:val="left"/>
+      <w:pPr>
+        <w:ind w:left="1080" w:hanging="360"/>
+      </w:pPr>
+      <w:rPr>
+        <w:rFonts w:ascii="Wingdings" w:eastAsiaTheme="minorHAnsi" w:hAnsi="Wingdings" w:cstheme="minorBidi" w:hint="default"/>
+      </w:rPr>
+    </w:lvl>
+    <w:lvl w:ilvl="1" w:tplc="04070003" w:tentative="1">
+      <w:start w:val="1"/>
+      <w:numFmt w:val="bullet"/>
+      <w:lvlText w:val="o"/>
+      <w:lvlJc w:val="left"/>
+      <w:pPr>
+        <w:ind w:left="1800" w:hanging="360"/>
+      </w:pPr>
+      <w:rPr>
+        <w:rFonts w:ascii="Courier New" w:hAnsi="Courier New" w:cs="Courier New" w:hint="default"/>
+      </w:rPr>
+    </w:lvl>
+    <w:lvl w:ilvl="2" w:tplc="04070005" w:tentative="1">
+      <w:start w:val="1"/>
+      <w:numFmt w:val="bullet"/>
+      <w:lvlText w:val=""/>
+      <w:lvlJc w:val="left"/>
+      <w:pPr>
+        <w:ind w:left="2520" w:hanging="360"/>
+      </w:pPr>
+      <w:rPr>
+        <w:rFonts w:ascii="Wingdings" w:hAnsi="Wingdings" w:hint="default"/>
+      </w:rPr>
+    </w:lvl>
+    <w:lvl w:ilvl="3" w:tplc="04070001" w:tentative="1">
+      <w:start w:val="1"/>
+      <w:numFmt w:val="bullet"/>
+      <w:lvlText w:val=""/>
+      <w:lvlJc w:val="left"/>
+      <w:pPr>
+        <w:ind w:left="3240" w:hanging="360"/>
+      </w:pPr>
+      <w:rPr>
+        <w:rFonts w:ascii="Symbol" w:hAnsi="Symbol" w:hint="default"/>
+      </w:rPr>
+    </w:lvl>
+    <w:lvl w:ilvl="4" w:tplc="04070003" w:tentative="1">
+      <w:start w:val="1"/>
+      <w:numFmt w:val="bullet"/>
+      <w:lvlText w:val="o"/>
+      <w:lvlJc w:val="left"/>
+      <w:pPr>
+        <w:ind w:left="3960" w:hanging="360"/>
+      </w:pPr>
+      <w:rPr>
+        <w:rFonts w:ascii="Courier New" w:hAnsi="Courier New" w:cs="Courier New" w:hint="default"/>
+      </w:rPr>
+    </w:lvl>
+    <w:lvl w:ilvl="5" w:tplc="04070005" w:tentative="1">
+      <w:start w:val="1"/>
+      <w:numFmt w:val="bullet"/>
+      <w:lvlText w:val=""/>
+      <w:lvlJc w:val="left"/>
+      <w:pPr>
+        <w:ind w:left="4680" w:hanging="360"/>
+      </w:pPr>
+      <w:rPr>
+        <w:rFonts w:ascii="Wingdings" w:hAnsi="Wingdings" w:hint="default"/>
+      </w:rPr>
+    </w:lvl>
+    <w:lvl w:ilvl="6" w:tplc="04070001" w:tentative="1">
+      <w:start w:val="1"/>
+      <w:numFmt w:val="bullet"/>
+      <w:lvlText w:val=""/>
+      <w:lvlJc w:val="left"/>
+      <w:pPr>
+        <w:ind w:left="5400" w:hanging="360"/>
+      </w:pPr>
+      <w:rPr>
+        <w:rFonts w:ascii="Symbol" w:hAnsi="Symbol" w:hint="default"/>
+      </w:rPr>
+    </w:lvl>
+    <w:lvl w:ilvl="7" w:tplc="04070003" w:tentative="1">
+      <w:start w:val="1"/>
+      <w:numFmt w:val="bullet"/>
+      <w:lvlText w:val="o"/>
+      <w:lvlJc w:val="left"/>
+      <w:pPr>
+        <w:ind w:left="6120" w:hanging="360"/>
+      </w:pPr>
+      <w:rPr>
+        <w:rFonts w:ascii="Courier New" w:hAnsi="Courier New" w:cs="Courier New" w:hint="default"/>
+      </w:rPr>
+    </w:lvl>
+    <w:lvl w:ilvl="8" w:tplc="04070005" w:tentative="1">
+      <w:start w:val="1"/>
+      <w:numFmt w:val="bullet"/>
+      <w:lvlText w:val=""/>
+      <w:lvlJc w:val="left"/>
+      <w:pPr>
+        <w:ind w:left="6840" w:hanging="360"/>
+      </w:pPr>
+      <w:rPr>
+        <w:rFonts w:ascii="Wingdings" w:hAnsi="Wingdings" w:hint="default"/>
+      </w:rPr>
+    </w:lvl>
+  </w:abstractNum>
+  <w:abstractNum w:abstractNumId="5" w15:restartNumberingAfterBreak="0">
     <w:nsid w:val="6FDC2215"/>
     <w:multiLevelType w:val="hybridMultilevel"/>
     <w:tmpl w:val="A7F26FF0"/>
@@ -3529,7 +2759,7 @@
         <w:rFonts w:ascii="Courier New" w:hAnsi="Courier New" w:cs="Courier New" w:hint="default"/>
       </w:rPr>
     </w:lvl>
-    <w:lvl w:ilvl="2" w:tplc="04070005" w:tentative="1">
+    <w:lvl w:ilvl="2" w:tplc="04070005">
       <w:start w:val="1"/>
       <w:numFmt w:val="bullet"/>
       <w:lvlText w:val=""/>
@@ -3541,7 +2771,7 @@
         <w:rFonts w:ascii="Wingdings" w:hAnsi="Wingdings" w:hint="default"/>
       </w:rPr>
     </w:lvl>
-    <w:lvl w:ilvl="3" w:tplc="04070001" w:tentative="1">
+    <w:lvl w:ilvl="3" w:tplc="04070001">
       <w:start w:val="1"/>
       <w:numFmt w:val="bullet"/>
       <w:lvlText w:val=""/>
@@ -3621,13 +2851,16 @@
     <w:abstractNumId w:val="1"/>
   </w:num>
   <w:num w:numId="3">
-    <w:abstractNumId w:val="4"/>
+    <w:abstractNumId w:val="5"/>
   </w:num>
   <w:num w:numId="4">
     <w:abstractNumId w:val="3"/>
   </w:num>
   <w:num w:numId="5">
     <w:abstractNumId w:val="0"/>
+  </w:num>
+  <w:num w:numId="6">
+    <w:abstractNumId w:val="4"/>
   </w:num>
 </w:numbering>
 </file>

</xml_diff>